<commit_message>
Updated Fines only for passive.
</commit_message>
<xml_diff>
--- a/tests/resources/Templates/Fine_Only_Plea_Final_Judgment_Template.docx
+++ b/tests/resources/Templates/Fine_Only_Plea_Final_Judgment_Template.docx
@@ -1,6 +1,6 @@
 
 <file path=word/document.xml><?xml version="1.0" encoding="utf-8"?>
-<w:document xmlns:wpc="http://schemas.microsoft.com/office/word/2010/wordprocessingCanvas" xmlns:cx="http://schemas.microsoft.com/office/drawing/2014/chartex" xmlns:cx1="http://schemas.microsoft.com/office/drawing/2015/9/8/chartex" xmlns:cx2="http://schemas.microsoft.com/office/drawing/2015/10/21/chartex" xmlns:cx3="http://schemas.microsoft.com/office/drawing/2016/5/9/chartex" xmlns:cx4="http://schemas.microsoft.com/office/drawing/2016/5/10/chartex" xmlns:cx5="http://schemas.microsoft.com/office/drawing/2016/5/11/chartex" xmlns:cx6="http://schemas.microsoft.com/office/drawing/2016/5/12/chartex" xmlns:cx7="http://schemas.microsoft.com/office/drawing/2016/5/13/chartex" xmlns:cx8="http://schemas.microsoft.com/office/drawing/2016/5/14/chartex" xmlns:mc="http://schemas.openxmlformats.org/markup-compatibility/2006" xmlns:aink="http://schemas.microsoft.com/office/drawing/2016/ink" xmlns:am3d="http://schemas.microsoft.com/office/drawing/2017/model3d" xmlns:o="urn:schemas-microsoft-com:office:office" xmlns:r="http://schemas.openxmlformats.org/officeDocument/2006/relationships" xmlns:m="http://schemas.openxmlformats.org/officeDocument/2006/math" xmlns:v="urn:schemas-microsoft-com:vml" xmlns:wp14="http://schemas.microsoft.com/office/word/2010/wordprocessingDrawing" xmlns:wp="http://schemas.openxmlformats.org/drawingml/2006/wordprocessingDrawing" xmlns:w10="urn:schemas-microsoft-com:office:word" xmlns:w="http://schemas.openxmlformats.org/wordprocessingml/2006/main" xmlns:w14="http://schemas.microsoft.com/office/word/2010/wordml" xmlns:w15="http://schemas.microsoft.com/office/word/2012/wordml" xmlns:w16cex="http://schemas.microsoft.com/office/word/2018/wordml/cex" xmlns:w16cid="http://schemas.microsoft.com/office/word/2016/wordml/cid" xmlns:w16="http://schemas.microsoft.com/office/word/2018/wordml" xmlns:w16sdtdh="http://schemas.microsoft.com/office/word/2020/wordml/sdtdatahash" xmlns:w16se="http://schemas.microsoft.com/office/word/2015/wordml/symex" xmlns:wpg="http://schemas.microsoft.com/office/word/2010/wordprocessingGroup" xmlns:wpi="http://schemas.microsoft.com/office/word/2010/wordprocessingInk" xmlns:wne="http://schemas.microsoft.com/office/word/2006/wordml" xmlns:wps="http://schemas.microsoft.com/office/word/2010/wordprocessingShape" mc:Ignorable="w14 w15 w16se w16cid w16 w16cex w16sdtdh wp14">
+<w:document xmlns:wpc="http://schemas.microsoft.com/office/word/2010/wordprocessingCanvas" xmlns:cx="http://schemas.microsoft.com/office/drawing/2014/chartex" xmlns:cx1="http://schemas.microsoft.com/office/drawing/2015/9/8/chartex" xmlns:cx2="http://schemas.microsoft.com/office/drawing/2015/10/21/chartex" xmlns:cx3="http://schemas.microsoft.com/office/drawing/2016/5/9/chartex" xmlns:cx4="http://schemas.microsoft.com/office/drawing/2016/5/10/chartex" xmlns:cx5="http://schemas.microsoft.com/office/drawing/2016/5/11/chartex" xmlns:cx6="http://schemas.microsoft.com/office/drawing/2016/5/12/chartex" xmlns:cx7="http://schemas.microsoft.com/office/drawing/2016/5/13/chartex" xmlns:cx8="http://schemas.microsoft.com/office/drawing/2016/5/14/chartex" xmlns:mc="http://schemas.openxmlformats.org/markup-compatibility/2006" xmlns:aink="http://schemas.microsoft.com/office/drawing/2016/ink" xmlns:am3d="http://schemas.microsoft.com/office/drawing/2017/model3d" xmlns:o="urn:schemas-microsoft-com:office:office" xmlns:oel="http://schemas.microsoft.com/office/2019/extlst" xmlns:r="http://schemas.openxmlformats.org/officeDocument/2006/relationships" xmlns:m="http://schemas.openxmlformats.org/officeDocument/2006/math" xmlns:v="urn:schemas-microsoft-com:vml" xmlns:wp14="http://schemas.microsoft.com/office/word/2010/wordprocessingDrawing" xmlns:wp="http://schemas.openxmlformats.org/drawingml/2006/wordprocessingDrawing" xmlns:w10="urn:schemas-microsoft-com:office:word" xmlns:w="http://schemas.openxmlformats.org/wordprocessingml/2006/main" xmlns:w14="http://schemas.microsoft.com/office/word/2010/wordml" xmlns:w15="http://schemas.microsoft.com/office/word/2012/wordml" xmlns:w16cex="http://schemas.microsoft.com/office/word/2018/wordml/cex" xmlns:w16cid="http://schemas.microsoft.com/office/word/2016/wordml/cid" xmlns:w16="http://schemas.microsoft.com/office/word/2018/wordml" xmlns:w16sdtdh="http://schemas.microsoft.com/office/word/2020/wordml/sdtdatahash" xmlns:w16se="http://schemas.microsoft.com/office/word/2015/wordml/symex" xmlns:wpg="http://schemas.microsoft.com/office/word/2010/wordprocessingGroup" xmlns:wpi="http://schemas.microsoft.com/office/word/2010/wordprocessingInk" xmlns:wne="http://schemas.microsoft.com/office/word/2006/wordml" xmlns:wps="http://schemas.microsoft.com/office/word/2010/wordprocessingShape" mc:Ignorable="w14 w15 w16se w16cid w16 w16cex w16sdtdh wp14">
   <w:body>
     <w:p>
       <w:pPr>
@@ -255,8 +255,18 @@
           <w:sz w:val="20"/>
           <w:szCs w:val="20"/>
         </w:rPr>
-        <w:t>{{ case_number</w:t>
-      </w:r>
+        <w:t xml:space="preserve">{{ </w:t>
+      </w:r>
+      <w:proofErr w:type="spellStart"/>
+      <w:r>
+        <w:rPr>
+          <w:rFonts w:ascii="Palatino Linotype" w:hAnsi="Palatino Linotype"/>
+          <w:sz w:val="20"/>
+          <w:szCs w:val="20"/>
+        </w:rPr>
+        <w:t>case_number</w:t>
+      </w:r>
+      <w:proofErr w:type="spellEnd"/>
       <w:r>
         <w:rPr>
           <w:rFonts w:ascii="Palatino Linotype" w:hAnsi="Palatino Linotype"/>
@@ -342,15 +352,33 @@
           <w:sz w:val="20"/>
           <w:szCs w:val="20"/>
         </w:rPr>
-        <w:t>{{ defendant.</w:t>
-      </w:r>
-      <w:r>
-        <w:rPr>
-          <w:rFonts w:ascii="Palatino Linotype" w:hAnsi="Palatino Linotype"/>
-          <w:sz w:val="20"/>
-          <w:szCs w:val="20"/>
-        </w:rPr>
-        <w:t>first_name }}</w:t>
+        <w:t xml:space="preserve">{{ </w:t>
+      </w:r>
+      <w:proofErr w:type="spellStart"/>
+      <w:r>
+        <w:rPr>
+          <w:rFonts w:ascii="Palatino Linotype" w:hAnsi="Palatino Linotype"/>
+          <w:sz w:val="20"/>
+          <w:szCs w:val="20"/>
+        </w:rPr>
+        <w:t>defendant.</w:t>
+      </w:r>
+      <w:r>
+        <w:rPr>
+          <w:rFonts w:ascii="Palatino Linotype" w:hAnsi="Palatino Linotype"/>
+          <w:sz w:val="20"/>
+          <w:szCs w:val="20"/>
+        </w:rPr>
+        <w:t>first_name</w:t>
+      </w:r>
+      <w:proofErr w:type="spellEnd"/>
+      <w:r>
+        <w:rPr>
+          <w:rFonts w:ascii="Palatino Linotype" w:hAnsi="Palatino Linotype"/>
+          <w:sz w:val="20"/>
+          <w:szCs w:val="20"/>
+        </w:rPr>
+        <w:t xml:space="preserve"> }}</w:t>
       </w:r>
       <w:r>
         <w:rPr>
@@ -366,7 +394,16 @@
           <w:sz w:val="20"/>
           <w:szCs w:val="20"/>
         </w:rPr>
-        <w:t>{{ defendant.</w:t>
+        <w:t xml:space="preserve">{{ </w:t>
+      </w:r>
+      <w:proofErr w:type="spellStart"/>
+      <w:r>
+        <w:rPr>
+          <w:rFonts w:ascii="Palatino Linotype" w:hAnsi="Palatino Linotype"/>
+          <w:sz w:val="20"/>
+          <w:szCs w:val="20"/>
+        </w:rPr>
+        <w:t>defendant.</w:t>
       </w:r>
       <w:r>
         <w:rPr>
@@ -382,7 +419,16 @@
           <w:sz w:val="20"/>
           <w:szCs w:val="20"/>
         </w:rPr>
-        <w:t>name }}</w:t>
+        <w:t>name</w:t>
+      </w:r>
+      <w:proofErr w:type="spellEnd"/>
+      <w:r>
+        <w:rPr>
+          <w:rFonts w:ascii="Palatino Linotype" w:hAnsi="Palatino Linotype"/>
+          <w:sz w:val="20"/>
+          <w:szCs w:val="20"/>
+        </w:rPr>
+        <w:t xml:space="preserve"> }}</w:t>
       </w:r>
       <w:r>
         <w:rPr>
@@ -514,7 +560,17 @@
           <w:sz w:val="20"/>
           <w:szCs w:val="20"/>
         </w:rPr>
-        <w:t>% if judicial_officer</w:t>
+        <w:t xml:space="preserve">% if </w:t>
+      </w:r>
+      <w:proofErr w:type="spellStart"/>
+      <w:r>
+        <w:rPr>
+          <w:rFonts w:ascii="Palatino Linotype" w:hAnsi="Palatino Linotype"/>
+          <w:bCs/>
+          <w:sz w:val="20"/>
+          <w:szCs w:val="20"/>
+        </w:rPr>
+        <w:t>judicial_officer</w:t>
       </w:r>
       <w:r>
         <w:rPr>
@@ -534,6 +590,7 @@
         </w:rPr>
         <w:t>_type</w:t>
       </w:r>
+      <w:proofErr w:type="spellEnd"/>
       <w:r>
         <w:rPr>
           <w:rFonts w:ascii="Palatino Linotype" w:hAnsi="Palatino Linotype"/>
@@ -619,7 +676,34 @@
           <w:sz w:val="20"/>
           <w:szCs w:val="20"/>
         </w:rPr>
-        <w:t>{% elif judicial_officer</w:t>
+        <w:t xml:space="preserve">{% </w:t>
+      </w:r>
+      <w:proofErr w:type="spellStart"/>
+      <w:r>
+        <w:rPr>
+          <w:rFonts w:ascii="Palatino Linotype" w:hAnsi="Palatino Linotype"/>
+          <w:sz w:val="20"/>
+          <w:szCs w:val="20"/>
+        </w:rPr>
+        <w:t>elif</w:t>
+      </w:r>
+      <w:proofErr w:type="spellEnd"/>
+      <w:r>
+        <w:rPr>
+          <w:rFonts w:ascii="Palatino Linotype" w:hAnsi="Palatino Linotype"/>
+          <w:sz w:val="20"/>
+          <w:szCs w:val="20"/>
+        </w:rPr>
+        <w:t xml:space="preserve"> </w:t>
+      </w:r>
+      <w:proofErr w:type="spellStart"/>
+      <w:r>
+        <w:rPr>
+          <w:rFonts w:ascii="Palatino Linotype" w:hAnsi="Palatino Linotype"/>
+          <w:sz w:val="20"/>
+          <w:szCs w:val="20"/>
+        </w:rPr>
+        <w:t>judicial_officer</w:t>
       </w:r>
       <w:r>
         <w:rPr>
@@ -635,7 +719,16 @@
           <w:sz w:val="20"/>
           <w:szCs w:val="20"/>
         </w:rPr>
-        <w:t>_type == ‘Judge’ %}</w:t>
+        <w:t>_type</w:t>
+      </w:r>
+      <w:proofErr w:type="spellEnd"/>
+      <w:r>
+        <w:rPr>
+          <w:rFonts w:ascii="Palatino Linotype" w:hAnsi="Palatino Linotype"/>
+          <w:sz w:val="20"/>
+          <w:szCs w:val="20"/>
+        </w:rPr>
+        <w:t xml:space="preserve"> == ‘Judge’ %}</w:t>
       </w:r>
     </w:p>
     <w:p>
@@ -701,50 +794,494 @@
           <w:sz w:val="20"/>
           <w:szCs w:val="20"/>
         </w:rPr>
-        <w:t xml:space="preserve">{% if appearance_reason == ‘LEAP sentencing’ %}Defendant, having failed to complete the terms of the License Evaluation and Assistance Program and having previously plead guilty to the charge(s) listed below, appeared in Court for sentencing on {{ plea_trial_date }}. </w:t>
-      </w:r>
-      <w:r>
-        <w:rPr>
-          <w:rFonts w:ascii="Palatino Linotype" w:hAnsi="Palatino Linotype"/>
-          <w:bCs/>
-          <w:sz w:val="20"/>
-          <w:szCs w:val="20"/>
-        </w:rPr>
-        <w:t>{% if defense_counsel_waived is false %}Defendant was represented by {{ defense_counsel }}, {{ defense_counsel_type }}. {% elif defense_counsel_waived is true %}Defendant appeared pro se, having previously waived the right to counsel. {% endif %}</w:t>
-      </w:r>
-      <w:r>
-        <w:rPr>
-          <w:rFonts w:ascii="Palatino Linotype" w:hAnsi="Palatino Linotype"/>
-          <w:sz w:val="20"/>
-          <w:szCs w:val="20"/>
-        </w:rPr>
-        <w:t>{% elif appearance_reason == ‘trial to court’ %}</w:t>
-      </w:r>
-      <w:r>
-        <w:rPr>
-          <w:rFonts w:ascii="Palatino Linotype" w:hAnsi="Palatino Linotype"/>
-          <w:bCs/>
-          <w:sz w:val="20"/>
-          <w:szCs w:val="20"/>
-        </w:rPr>
-        <w:t>{% if defense_counsel_waived is false %}Defendant was represented by {{ defense_counsel }}, {{ defense_counsel_type }}. {% elif defense_counsel_waived is true %}Defendant appeared pro se, having previously waived the right to counsel. {% endif %}</w:t>
-      </w:r>
-      <w:r>
-        <w:rPr>
-          <w:rFonts w:ascii="Palatino Linotype" w:hAnsi="Palatino Linotype"/>
-          <w:sz w:val="20"/>
-          <w:szCs w:val="20"/>
-        </w:rPr>
-        <w:t xml:space="preserve">Defendant appeared in Court on {{ plea_trial_date }}, for a Trial to the Court. After consideration of the evidence presented at trial the Court finds as indicated in the chart below. {% elif appearance_reason == ‘jury trial’ %}Defendant appeared in Court on {{ plea_trial_date }}, for a jury trial. </w:t>
-      </w:r>
-      <w:r>
-        <w:rPr>
-          <w:rFonts w:ascii="Palatino Linotype" w:hAnsi="Palatino Linotype"/>
-          <w:bCs/>
-          <w:sz w:val="20"/>
-          <w:szCs w:val="20"/>
-        </w:rPr>
-        <w:t>{% if defense_counsel_waived is false %}Defendant was represented by {{ defense_counsel }}, {{ defense_counsel_type }}. {% elif defense_counsel_waived is true %}Defendant waived right to counsel. {% endif %}</w:t>
+        <w:t xml:space="preserve">{% if </w:t>
+      </w:r>
+      <w:proofErr w:type="spellStart"/>
+      <w:r>
+        <w:rPr>
+          <w:rFonts w:ascii="Palatino Linotype" w:hAnsi="Palatino Linotype"/>
+          <w:sz w:val="20"/>
+          <w:szCs w:val="20"/>
+        </w:rPr>
+        <w:t>appearance_reason</w:t>
+      </w:r>
+      <w:proofErr w:type="spellEnd"/>
+      <w:r>
+        <w:rPr>
+          <w:rFonts w:ascii="Palatino Linotype" w:hAnsi="Palatino Linotype"/>
+          <w:sz w:val="20"/>
+          <w:szCs w:val="20"/>
+        </w:rPr>
+        <w:t xml:space="preserve"> == ‘LEAP sentencing’ %}Defendant, having failed to complete the terms of the License Evaluation and Assistance Program and having previously plead guilty to the charge(s) listed below, appeared in Court for sentencing on {{ </w:t>
+      </w:r>
+      <w:proofErr w:type="spellStart"/>
+      <w:r>
+        <w:rPr>
+          <w:rFonts w:ascii="Palatino Linotype" w:hAnsi="Palatino Linotype"/>
+          <w:sz w:val="20"/>
+          <w:szCs w:val="20"/>
+        </w:rPr>
+        <w:t>plea_trial_date</w:t>
+      </w:r>
+      <w:proofErr w:type="spellEnd"/>
+      <w:r>
+        <w:rPr>
+          <w:rFonts w:ascii="Palatino Linotype" w:hAnsi="Palatino Linotype"/>
+          <w:sz w:val="20"/>
+          <w:szCs w:val="20"/>
+        </w:rPr>
+        <w:t xml:space="preserve"> }}. </w:t>
+      </w:r>
+      <w:r>
+        <w:rPr>
+          <w:rFonts w:ascii="Palatino Linotype" w:hAnsi="Palatino Linotype"/>
+          <w:bCs/>
+          <w:sz w:val="20"/>
+          <w:szCs w:val="20"/>
+        </w:rPr>
+        <w:t xml:space="preserve">{% if </w:t>
+      </w:r>
+      <w:proofErr w:type="spellStart"/>
+      <w:r>
+        <w:rPr>
+          <w:rFonts w:ascii="Palatino Linotype" w:hAnsi="Palatino Linotype"/>
+          <w:bCs/>
+          <w:sz w:val="20"/>
+          <w:szCs w:val="20"/>
+        </w:rPr>
+        <w:t>defense_counsel_waived</w:t>
+      </w:r>
+      <w:proofErr w:type="spellEnd"/>
+      <w:r>
+        <w:rPr>
+          <w:rFonts w:ascii="Palatino Linotype" w:hAnsi="Palatino Linotype"/>
+          <w:bCs/>
+          <w:sz w:val="20"/>
+          <w:szCs w:val="20"/>
+        </w:rPr>
+        <w:t xml:space="preserve"> is false %}Defendant was represented by {{ </w:t>
+      </w:r>
+      <w:proofErr w:type="spellStart"/>
+      <w:r>
+        <w:rPr>
+          <w:rFonts w:ascii="Palatino Linotype" w:hAnsi="Palatino Linotype"/>
+          <w:bCs/>
+          <w:sz w:val="20"/>
+          <w:szCs w:val="20"/>
+        </w:rPr>
+        <w:t>defense_counsel</w:t>
+      </w:r>
+      <w:proofErr w:type="spellEnd"/>
+      <w:r>
+        <w:rPr>
+          <w:rFonts w:ascii="Palatino Linotype" w:hAnsi="Palatino Linotype"/>
+          <w:bCs/>
+          <w:sz w:val="20"/>
+          <w:szCs w:val="20"/>
+        </w:rPr>
+        <w:t xml:space="preserve"> }}, {{ </w:t>
+      </w:r>
+      <w:proofErr w:type="spellStart"/>
+      <w:r>
+        <w:rPr>
+          <w:rFonts w:ascii="Palatino Linotype" w:hAnsi="Palatino Linotype"/>
+          <w:bCs/>
+          <w:sz w:val="20"/>
+          <w:szCs w:val="20"/>
+        </w:rPr>
+        <w:t>defense_counsel_type</w:t>
+      </w:r>
+      <w:proofErr w:type="spellEnd"/>
+      <w:r>
+        <w:rPr>
+          <w:rFonts w:ascii="Palatino Linotype" w:hAnsi="Palatino Linotype"/>
+          <w:bCs/>
+          <w:sz w:val="20"/>
+          <w:szCs w:val="20"/>
+        </w:rPr>
+        <w:t xml:space="preserve"> }}. {% </w:t>
+      </w:r>
+      <w:proofErr w:type="spellStart"/>
+      <w:r>
+        <w:rPr>
+          <w:rFonts w:ascii="Palatino Linotype" w:hAnsi="Palatino Linotype"/>
+          <w:bCs/>
+          <w:sz w:val="20"/>
+          <w:szCs w:val="20"/>
+        </w:rPr>
+        <w:t>elif</w:t>
+      </w:r>
+      <w:proofErr w:type="spellEnd"/>
+      <w:r>
+        <w:rPr>
+          <w:rFonts w:ascii="Palatino Linotype" w:hAnsi="Palatino Linotype"/>
+          <w:bCs/>
+          <w:sz w:val="20"/>
+          <w:szCs w:val="20"/>
+        </w:rPr>
+        <w:t xml:space="preserve"> </w:t>
+      </w:r>
+      <w:proofErr w:type="spellStart"/>
+      <w:r>
+        <w:rPr>
+          <w:rFonts w:ascii="Palatino Linotype" w:hAnsi="Palatino Linotype"/>
+          <w:bCs/>
+          <w:sz w:val="20"/>
+          <w:szCs w:val="20"/>
+        </w:rPr>
+        <w:t>defense_counsel_waived</w:t>
+      </w:r>
+      <w:proofErr w:type="spellEnd"/>
+      <w:r>
+        <w:rPr>
+          <w:rFonts w:ascii="Palatino Linotype" w:hAnsi="Palatino Linotype"/>
+          <w:bCs/>
+          <w:sz w:val="20"/>
+          <w:szCs w:val="20"/>
+        </w:rPr>
+        <w:t xml:space="preserve"> is true %}Defendant appeared pro se, having previously waived the right to counsel. {% endif %}</w:t>
+      </w:r>
+      <w:r>
+        <w:rPr>
+          <w:rFonts w:ascii="Palatino Linotype" w:hAnsi="Palatino Linotype"/>
+          <w:sz w:val="20"/>
+          <w:szCs w:val="20"/>
+        </w:rPr>
+        <w:t xml:space="preserve">{% </w:t>
+      </w:r>
+      <w:proofErr w:type="spellStart"/>
+      <w:r>
+        <w:rPr>
+          <w:rFonts w:ascii="Palatino Linotype" w:hAnsi="Palatino Linotype"/>
+          <w:sz w:val="20"/>
+          <w:szCs w:val="20"/>
+        </w:rPr>
+        <w:t>elif</w:t>
+      </w:r>
+      <w:proofErr w:type="spellEnd"/>
+      <w:r>
+        <w:rPr>
+          <w:rFonts w:ascii="Palatino Linotype" w:hAnsi="Palatino Linotype"/>
+          <w:sz w:val="20"/>
+          <w:szCs w:val="20"/>
+        </w:rPr>
+        <w:t xml:space="preserve"> </w:t>
+      </w:r>
+      <w:proofErr w:type="spellStart"/>
+      <w:r>
+        <w:rPr>
+          <w:rFonts w:ascii="Palatino Linotype" w:hAnsi="Palatino Linotype"/>
+          <w:sz w:val="20"/>
+          <w:szCs w:val="20"/>
+        </w:rPr>
+        <w:t>appearance_reason</w:t>
+      </w:r>
+      <w:proofErr w:type="spellEnd"/>
+      <w:r>
+        <w:rPr>
+          <w:rFonts w:ascii="Palatino Linotype" w:hAnsi="Palatino Linotype"/>
+          <w:sz w:val="20"/>
+          <w:szCs w:val="20"/>
+        </w:rPr>
+        <w:t xml:space="preserve"> == ‘trial to court’ %}</w:t>
+      </w:r>
+      <w:r>
+        <w:rPr>
+          <w:rFonts w:ascii="Palatino Linotype" w:hAnsi="Palatino Linotype"/>
+          <w:bCs/>
+          <w:sz w:val="20"/>
+          <w:szCs w:val="20"/>
+        </w:rPr>
+        <w:t xml:space="preserve">{% if </w:t>
+      </w:r>
+      <w:proofErr w:type="spellStart"/>
+      <w:r>
+        <w:rPr>
+          <w:rFonts w:ascii="Palatino Linotype" w:hAnsi="Palatino Linotype"/>
+          <w:bCs/>
+          <w:sz w:val="20"/>
+          <w:szCs w:val="20"/>
+        </w:rPr>
+        <w:t>defense_counsel_waived</w:t>
+      </w:r>
+      <w:proofErr w:type="spellEnd"/>
+      <w:r>
+        <w:rPr>
+          <w:rFonts w:ascii="Palatino Linotype" w:hAnsi="Palatino Linotype"/>
+          <w:bCs/>
+          <w:sz w:val="20"/>
+          <w:szCs w:val="20"/>
+        </w:rPr>
+        <w:t xml:space="preserve"> is false %}Defendant was represented by {{ </w:t>
+      </w:r>
+      <w:proofErr w:type="spellStart"/>
+      <w:r>
+        <w:rPr>
+          <w:rFonts w:ascii="Palatino Linotype" w:hAnsi="Palatino Linotype"/>
+          <w:bCs/>
+          <w:sz w:val="20"/>
+          <w:szCs w:val="20"/>
+        </w:rPr>
+        <w:t>defense_counsel</w:t>
+      </w:r>
+      <w:proofErr w:type="spellEnd"/>
+      <w:r>
+        <w:rPr>
+          <w:rFonts w:ascii="Palatino Linotype" w:hAnsi="Palatino Linotype"/>
+          <w:bCs/>
+          <w:sz w:val="20"/>
+          <w:szCs w:val="20"/>
+        </w:rPr>
+        <w:t xml:space="preserve"> }}, {{ </w:t>
+      </w:r>
+      <w:proofErr w:type="spellStart"/>
+      <w:r>
+        <w:rPr>
+          <w:rFonts w:ascii="Palatino Linotype" w:hAnsi="Palatino Linotype"/>
+          <w:bCs/>
+          <w:sz w:val="20"/>
+          <w:szCs w:val="20"/>
+        </w:rPr>
+        <w:t>defense_counsel_type</w:t>
+      </w:r>
+      <w:proofErr w:type="spellEnd"/>
+      <w:r>
+        <w:rPr>
+          <w:rFonts w:ascii="Palatino Linotype" w:hAnsi="Palatino Linotype"/>
+          <w:bCs/>
+          <w:sz w:val="20"/>
+          <w:szCs w:val="20"/>
+        </w:rPr>
+        <w:t xml:space="preserve"> }}. {% </w:t>
+      </w:r>
+      <w:proofErr w:type="spellStart"/>
+      <w:r>
+        <w:rPr>
+          <w:rFonts w:ascii="Palatino Linotype" w:hAnsi="Palatino Linotype"/>
+          <w:bCs/>
+          <w:sz w:val="20"/>
+          <w:szCs w:val="20"/>
+        </w:rPr>
+        <w:t>elif</w:t>
+      </w:r>
+      <w:proofErr w:type="spellEnd"/>
+      <w:r>
+        <w:rPr>
+          <w:rFonts w:ascii="Palatino Linotype" w:hAnsi="Palatino Linotype"/>
+          <w:bCs/>
+          <w:sz w:val="20"/>
+          <w:szCs w:val="20"/>
+        </w:rPr>
+        <w:t xml:space="preserve"> </w:t>
+      </w:r>
+      <w:proofErr w:type="spellStart"/>
+      <w:r>
+        <w:rPr>
+          <w:rFonts w:ascii="Palatino Linotype" w:hAnsi="Palatino Linotype"/>
+          <w:bCs/>
+          <w:sz w:val="20"/>
+          <w:szCs w:val="20"/>
+        </w:rPr>
+        <w:t>defense_counsel_waived</w:t>
+      </w:r>
+      <w:proofErr w:type="spellEnd"/>
+      <w:r>
+        <w:rPr>
+          <w:rFonts w:ascii="Palatino Linotype" w:hAnsi="Palatino Linotype"/>
+          <w:bCs/>
+          <w:sz w:val="20"/>
+          <w:szCs w:val="20"/>
+        </w:rPr>
+        <w:t xml:space="preserve"> is true %}Defendant appeared pro se, having previously waived the right to counsel. {% endif %}</w:t>
+      </w:r>
+      <w:r>
+        <w:rPr>
+          <w:rFonts w:ascii="Palatino Linotype" w:hAnsi="Palatino Linotype"/>
+          <w:sz w:val="20"/>
+          <w:szCs w:val="20"/>
+        </w:rPr>
+        <w:t xml:space="preserve">Defendant appeared in Court on {{ </w:t>
+      </w:r>
+      <w:proofErr w:type="spellStart"/>
+      <w:r>
+        <w:rPr>
+          <w:rFonts w:ascii="Palatino Linotype" w:hAnsi="Palatino Linotype"/>
+          <w:sz w:val="20"/>
+          <w:szCs w:val="20"/>
+        </w:rPr>
+        <w:t>plea_trial_date</w:t>
+      </w:r>
+      <w:proofErr w:type="spellEnd"/>
+      <w:r>
+        <w:rPr>
+          <w:rFonts w:ascii="Palatino Linotype" w:hAnsi="Palatino Linotype"/>
+          <w:sz w:val="20"/>
+          <w:szCs w:val="20"/>
+        </w:rPr>
+        <w:t xml:space="preserve"> }}, for a Trial to the Court. After consideration of the evidence presented at trial the Court finds as indicated in the chart below. {% </w:t>
+      </w:r>
+      <w:proofErr w:type="spellStart"/>
+      <w:r>
+        <w:rPr>
+          <w:rFonts w:ascii="Palatino Linotype" w:hAnsi="Palatino Linotype"/>
+          <w:sz w:val="20"/>
+          <w:szCs w:val="20"/>
+        </w:rPr>
+        <w:t>elif</w:t>
+      </w:r>
+      <w:proofErr w:type="spellEnd"/>
+      <w:r>
+        <w:rPr>
+          <w:rFonts w:ascii="Palatino Linotype" w:hAnsi="Palatino Linotype"/>
+          <w:sz w:val="20"/>
+          <w:szCs w:val="20"/>
+        </w:rPr>
+        <w:t xml:space="preserve"> </w:t>
+      </w:r>
+      <w:proofErr w:type="spellStart"/>
+      <w:r>
+        <w:rPr>
+          <w:rFonts w:ascii="Palatino Linotype" w:hAnsi="Palatino Linotype"/>
+          <w:sz w:val="20"/>
+          <w:szCs w:val="20"/>
+        </w:rPr>
+        <w:t>appearance_reason</w:t>
+      </w:r>
+      <w:proofErr w:type="spellEnd"/>
+      <w:r>
+        <w:rPr>
+          <w:rFonts w:ascii="Palatino Linotype" w:hAnsi="Palatino Linotype"/>
+          <w:sz w:val="20"/>
+          <w:szCs w:val="20"/>
+        </w:rPr>
+        <w:t xml:space="preserve"> == ‘jury trial’ %}Defendant appeared in Court on {{ </w:t>
+      </w:r>
+      <w:proofErr w:type="spellStart"/>
+      <w:r>
+        <w:rPr>
+          <w:rFonts w:ascii="Palatino Linotype" w:hAnsi="Palatino Linotype"/>
+          <w:sz w:val="20"/>
+          <w:szCs w:val="20"/>
+        </w:rPr>
+        <w:t>plea_trial_date</w:t>
+      </w:r>
+      <w:proofErr w:type="spellEnd"/>
+      <w:r>
+        <w:rPr>
+          <w:rFonts w:ascii="Palatino Linotype" w:hAnsi="Palatino Linotype"/>
+          <w:sz w:val="20"/>
+          <w:szCs w:val="20"/>
+        </w:rPr>
+        <w:t xml:space="preserve"> }}, for a jury trial. </w:t>
+      </w:r>
+      <w:r>
+        <w:rPr>
+          <w:rFonts w:ascii="Palatino Linotype" w:hAnsi="Palatino Linotype"/>
+          <w:bCs/>
+          <w:sz w:val="20"/>
+          <w:szCs w:val="20"/>
+        </w:rPr>
+        <w:t xml:space="preserve">{% if </w:t>
+      </w:r>
+      <w:proofErr w:type="spellStart"/>
+      <w:r>
+        <w:rPr>
+          <w:rFonts w:ascii="Palatino Linotype" w:hAnsi="Palatino Linotype"/>
+          <w:bCs/>
+          <w:sz w:val="20"/>
+          <w:szCs w:val="20"/>
+        </w:rPr>
+        <w:t>defense_counsel_waived</w:t>
+      </w:r>
+      <w:proofErr w:type="spellEnd"/>
+      <w:r>
+        <w:rPr>
+          <w:rFonts w:ascii="Palatino Linotype" w:hAnsi="Palatino Linotype"/>
+          <w:bCs/>
+          <w:sz w:val="20"/>
+          <w:szCs w:val="20"/>
+        </w:rPr>
+        <w:t xml:space="preserve"> is false %}Defendant was represented by {{ </w:t>
+      </w:r>
+      <w:proofErr w:type="spellStart"/>
+      <w:r>
+        <w:rPr>
+          <w:rFonts w:ascii="Palatino Linotype" w:hAnsi="Palatino Linotype"/>
+          <w:bCs/>
+          <w:sz w:val="20"/>
+          <w:szCs w:val="20"/>
+        </w:rPr>
+        <w:t>defense_counsel</w:t>
+      </w:r>
+      <w:proofErr w:type="spellEnd"/>
+      <w:r>
+        <w:rPr>
+          <w:rFonts w:ascii="Palatino Linotype" w:hAnsi="Palatino Linotype"/>
+          <w:bCs/>
+          <w:sz w:val="20"/>
+          <w:szCs w:val="20"/>
+        </w:rPr>
+        <w:t xml:space="preserve"> }}, {{ </w:t>
+      </w:r>
+      <w:proofErr w:type="spellStart"/>
+      <w:r>
+        <w:rPr>
+          <w:rFonts w:ascii="Palatino Linotype" w:hAnsi="Palatino Linotype"/>
+          <w:bCs/>
+          <w:sz w:val="20"/>
+          <w:szCs w:val="20"/>
+        </w:rPr>
+        <w:t>defense_counsel_type</w:t>
+      </w:r>
+      <w:proofErr w:type="spellEnd"/>
+      <w:r>
+        <w:rPr>
+          <w:rFonts w:ascii="Palatino Linotype" w:hAnsi="Palatino Linotype"/>
+          <w:bCs/>
+          <w:sz w:val="20"/>
+          <w:szCs w:val="20"/>
+        </w:rPr>
+        <w:t xml:space="preserve"> }}. {% </w:t>
+      </w:r>
+      <w:proofErr w:type="spellStart"/>
+      <w:r>
+        <w:rPr>
+          <w:rFonts w:ascii="Palatino Linotype" w:hAnsi="Palatino Linotype"/>
+          <w:bCs/>
+          <w:sz w:val="20"/>
+          <w:szCs w:val="20"/>
+        </w:rPr>
+        <w:t>elif</w:t>
+      </w:r>
+      <w:proofErr w:type="spellEnd"/>
+      <w:r>
+        <w:rPr>
+          <w:rFonts w:ascii="Palatino Linotype" w:hAnsi="Palatino Linotype"/>
+          <w:bCs/>
+          <w:sz w:val="20"/>
+          <w:szCs w:val="20"/>
+        </w:rPr>
+        <w:t xml:space="preserve"> </w:t>
+      </w:r>
+      <w:proofErr w:type="spellStart"/>
+      <w:r>
+        <w:rPr>
+          <w:rFonts w:ascii="Palatino Linotype" w:hAnsi="Palatino Linotype"/>
+          <w:bCs/>
+          <w:sz w:val="20"/>
+          <w:szCs w:val="20"/>
+        </w:rPr>
+        <w:t>defense_counsel_waived</w:t>
+      </w:r>
+      <w:proofErr w:type="spellEnd"/>
+      <w:r>
+        <w:rPr>
+          <w:rFonts w:ascii="Palatino Linotype" w:hAnsi="Palatino Linotype"/>
+          <w:bCs/>
+          <w:sz w:val="20"/>
+          <w:szCs w:val="20"/>
+        </w:rPr>
+        <w:t xml:space="preserve"> is true %}Defendant waived right to counsel. {% endif %}</w:t>
       </w:r>
       <w:r>
         <w:rPr>
@@ -804,15 +1341,51 @@
           <w:sz w:val="20"/>
           <w:szCs w:val="20"/>
         </w:rPr>
-        <w:t>{{ appearance_reason }}</w:t>
-      </w:r>
-      <w:r>
-        <w:rPr>
-          <w:rFonts w:ascii="Palatino Linotype" w:hAnsi="Palatino Linotype"/>
-          <w:sz w:val="20"/>
-          <w:szCs w:val="20"/>
-        </w:rPr>
-        <w:t xml:space="preserve"> on {{ plea_trial_date }}.</w:t>
+        <w:t xml:space="preserve">{{ </w:t>
+      </w:r>
+      <w:proofErr w:type="spellStart"/>
+      <w:r>
+        <w:rPr>
+          <w:rFonts w:ascii="Palatino Linotype" w:hAnsi="Palatino Linotype"/>
+          <w:sz w:val="20"/>
+          <w:szCs w:val="20"/>
+        </w:rPr>
+        <w:t>appearance_reason</w:t>
+      </w:r>
+      <w:proofErr w:type="spellEnd"/>
+      <w:r>
+        <w:rPr>
+          <w:rFonts w:ascii="Palatino Linotype" w:hAnsi="Palatino Linotype"/>
+          <w:sz w:val="20"/>
+          <w:szCs w:val="20"/>
+        </w:rPr>
+        <w:t xml:space="preserve"> }}</w:t>
+      </w:r>
+      <w:r>
+        <w:rPr>
+          <w:rFonts w:ascii="Palatino Linotype" w:hAnsi="Palatino Linotype"/>
+          <w:sz w:val="20"/>
+          <w:szCs w:val="20"/>
+        </w:rPr>
+        <w:t xml:space="preserve"> on {{ </w:t>
+      </w:r>
+      <w:proofErr w:type="spellStart"/>
+      <w:r>
+        <w:rPr>
+          <w:rFonts w:ascii="Palatino Linotype" w:hAnsi="Palatino Linotype"/>
+          <w:sz w:val="20"/>
+          <w:szCs w:val="20"/>
+        </w:rPr>
+        <w:t>plea_trial_date</w:t>
+      </w:r>
+      <w:proofErr w:type="spellEnd"/>
+      <w:r>
+        <w:rPr>
+          <w:rFonts w:ascii="Palatino Linotype" w:hAnsi="Palatino Linotype"/>
+          <w:sz w:val="20"/>
+          <w:szCs w:val="20"/>
+        </w:rPr>
+        <w:t xml:space="preserve"> }}.</w:t>
       </w:r>
       <w:r>
         <w:rPr>
@@ -829,16 +1402,136 @@
           <w:sz w:val="20"/>
           <w:szCs w:val="20"/>
         </w:rPr>
-        <w:t>{% if defense_counsel_waived is false %}Defendant was represented by {{ defense_counsel }}, {{ defense_counsel_type }}. {% elif defense_counsel_waived is true %}Defendant waived right to counsel. {% endif %}</w:t>
-      </w:r>
-      <w:r>
-        <w:rPr>
-          <w:rFonts w:ascii="Palatino Linotype" w:hAnsi="Palatino Linotype"/>
-          <w:bCs/>
-          <w:sz w:val="20"/>
-          <w:szCs w:val="20"/>
-        </w:rPr>
-        <w:t>{% if amend_offense_details is not none %}Counsel for the State of Ohio made a motion to amend the cha</w:t>
+        <w:t xml:space="preserve">{% if </w:t>
+      </w:r>
+      <w:proofErr w:type="spellStart"/>
+      <w:r>
+        <w:rPr>
+          <w:rFonts w:ascii="Palatino Linotype" w:hAnsi="Palatino Linotype"/>
+          <w:bCs/>
+          <w:sz w:val="20"/>
+          <w:szCs w:val="20"/>
+        </w:rPr>
+        <w:t>defense_counsel_waived</w:t>
+      </w:r>
+      <w:proofErr w:type="spellEnd"/>
+      <w:r>
+        <w:rPr>
+          <w:rFonts w:ascii="Palatino Linotype" w:hAnsi="Palatino Linotype"/>
+          <w:bCs/>
+          <w:sz w:val="20"/>
+          <w:szCs w:val="20"/>
+        </w:rPr>
+        <w:t xml:space="preserve"> is false %}Defendant was represented by {{ </w:t>
+      </w:r>
+      <w:proofErr w:type="spellStart"/>
+      <w:r>
+        <w:rPr>
+          <w:rFonts w:ascii="Palatino Linotype" w:hAnsi="Palatino Linotype"/>
+          <w:bCs/>
+          <w:sz w:val="20"/>
+          <w:szCs w:val="20"/>
+        </w:rPr>
+        <w:t>defense_counsel</w:t>
+      </w:r>
+      <w:proofErr w:type="spellEnd"/>
+      <w:r>
+        <w:rPr>
+          <w:rFonts w:ascii="Palatino Linotype" w:hAnsi="Palatino Linotype"/>
+          <w:bCs/>
+          <w:sz w:val="20"/>
+          <w:szCs w:val="20"/>
+        </w:rPr>
+        <w:t xml:space="preserve"> }}, {{ </w:t>
+      </w:r>
+      <w:proofErr w:type="spellStart"/>
+      <w:r>
+        <w:rPr>
+          <w:rFonts w:ascii="Palatino Linotype" w:hAnsi="Palatino Linotype"/>
+          <w:bCs/>
+          <w:sz w:val="20"/>
+          <w:szCs w:val="20"/>
+        </w:rPr>
+        <w:t>defense_counsel_type</w:t>
+      </w:r>
+      <w:proofErr w:type="spellEnd"/>
+      <w:r>
+        <w:rPr>
+          <w:rFonts w:ascii="Palatino Linotype" w:hAnsi="Palatino Linotype"/>
+          <w:bCs/>
+          <w:sz w:val="20"/>
+          <w:szCs w:val="20"/>
+        </w:rPr>
+        <w:t xml:space="preserve"> }}. {% </w:t>
+      </w:r>
+      <w:proofErr w:type="spellStart"/>
+      <w:r>
+        <w:rPr>
+          <w:rFonts w:ascii="Palatino Linotype" w:hAnsi="Palatino Linotype"/>
+          <w:bCs/>
+          <w:sz w:val="20"/>
+          <w:szCs w:val="20"/>
+        </w:rPr>
+        <w:t>elif</w:t>
+      </w:r>
+      <w:proofErr w:type="spellEnd"/>
+      <w:r>
+        <w:rPr>
+          <w:rFonts w:ascii="Palatino Linotype" w:hAnsi="Palatino Linotype"/>
+          <w:bCs/>
+          <w:sz w:val="20"/>
+          <w:szCs w:val="20"/>
+        </w:rPr>
+        <w:t xml:space="preserve"> </w:t>
+      </w:r>
+      <w:proofErr w:type="spellStart"/>
+      <w:r>
+        <w:rPr>
+          <w:rFonts w:ascii="Palatino Linotype" w:hAnsi="Palatino Linotype"/>
+          <w:bCs/>
+          <w:sz w:val="20"/>
+          <w:szCs w:val="20"/>
+        </w:rPr>
+        <w:t>defense_counsel_waived</w:t>
+      </w:r>
+      <w:proofErr w:type="spellEnd"/>
+      <w:r>
+        <w:rPr>
+          <w:rFonts w:ascii="Palatino Linotype" w:hAnsi="Palatino Linotype"/>
+          <w:bCs/>
+          <w:sz w:val="20"/>
+          <w:szCs w:val="20"/>
+        </w:rPr>
+        <w:t xml:space="preserve"> is true %}Defendant waived right to counsel. {% endif %}</w:t>
+      </w:r>
+      <w:r>
+        <w:rPr>
+          <w:rFonts w:ascii="Palatino Linotype" w:hAnsi="Palatino Linotype"/>
+          <w:bCs/>
+          <w:sz w:val="20"/>
+          <w:szCs w:val="20"/>
+        </w:rPr>
+        <w:t xml:space="preserve">{% if </w:t>
+      </w:r>
+      <w:proofErr w:type="spellStart"/>
+      <w:r>
+        <w:rPr>
+          <w:rFonts w:ascii="Palatino Linotype" w:hAnsi="Palatino Linotype"/>
+          <w:bCs/>
+          <w:sz w:val="20"/>
+          <w:szCs w:val="20"/>
+        </w:rPr>
+        <w:t>amend_offense_details</w:t>
+      </w:r>
+      <w:proofErr w:type="spellEnd"/>
+      <w:r>
+        <w:rPr>
+          <w:rFonts w:ascii="Palatino Linotype" w:hAnsi="Palatino Linotype"/>
+          <w:bCs/>
+          <w:sz w:val="20"/>
+          <w:szCs w:val="20"/>
+        </w:rPr>
+        <w:t xml:space="preserve"> is not none %}Counsel for the State of Ohio made a motion to amend the cha</w:t>
       </w:r>
       <w:r>
         <w:rPr>
@@ -856,7 +1549,27 @@
           <w:sz w:val="20"/>
           <w:szCs w:val="20"/>
         </w:rPr>
-        <w:t xml:space="preserve">{% if amend_offense_details.motion_disposition  ==  ‘Granted’ %} The Court found the amendment </w:t>
+        <w:t xml:space="preserve">{% if </w:t>
+      </w:r>
+      <w:proofErr w:type="spellStart"/>
+      <w:r>
+        <w:rPr>
+          <w:rFonts w:ascii="Palatino Linotype" w:hAnsi="Palatino Linotype"/>
+          <w:bCs/>
+          <w:sz w:val="20"/>
+          <w:szCs w:val="20"/>
+        </w:rPr>
+        <w:t>amend_offense_details.motion_disposition</w:t>
+      </w:r>
+      <w:proofErr w:type="spellEnd"/>
+      <w:r>
+        <w:rPr>
+          <w:rFonts w:ascii="Palatino Linotype" w:hAnsi="Palatino Linotype"/>
+          <w:bCs/>
+          <w:sz w:val="20"/>
+          <w:szCs w:val="20"/>
+        </w:rPr>
+        <w:t xml:space="preserve">  ==  ‘Granted’ %} The Court found the amendment </w:t>
       </w:r>
       <w:r>
         <w:rPr>
@@ -874,26 +1587,137 @@
           <w:sz w:val="20"/>
           <w:szCs w:val="20"/>
         </w:rPr>
-        <w:t xml:space="preserve"> {{ amend_offense_details.motion_disposition }}.</w:t>
-      </w:r>
-      <w:r>
-        <w:rPr>
-          <w:rFonts w:ascii="Palatino Linotype" w:hAnsi="Palatino Linotype"/>
-          <w:bCs/>
-          <w:sz w:val="20"/>
-          <w:szCs w:val="20"/>
-        </w:rPr>
-        <w:t xml:space="preserve"> The charge(s) of {% for charge in amended_charges_list %}{% if loop.index == 2 %} and {% endif %}{{ charge[0] }} is amended to {{ charge[1] }}{% endfor %}.</w:t>
-      </w:r>
-      <w:r>
-        <w:rPr>
-          <w:rFonts w:ascii="Palatino Linotype" w:hAnsi="Palatino Linotype"/>
-          <w:bCs/>
-          <w:sz w:val="20"/>
-          <w:szCs w:val="20"/>
-        </w:rPr>
-        <w:t>{% elif amend_offense_details.motion_disposition</w:t>
-      </w:r>
+        <w:t xml:space="preserve"> {{ </w:t>
+      </w:r>
+      <w:proofErr w:type="spellStart"/>
+      <w:r>
+        <w:rPr>
+          <w:rFonts w:ascii="Palatino Linotype" w:hAnsi="Palatino Linotype"/>
+          <w:bCs/>
+          <w:sz w:val="20"/>
+          <w:szCs w:val="20"/>
+        </w:rPr>
+        <w:t>amend_offense_details.motion_disposition</w:t>
+      </w:r>
+      <w:proofErr w:type="spellEnd"/>
+      <w:r>
+        <w:rPr>
+          <w:rFonts w:ascii="Palatino Linotype" w:hAnsi="Palatino Linotype"/>
+          <w:bCs/>
+          <w:sz w:val="20"/>
+          <w:szCs w:val="20"/>
+        </w:rPr>
+        <w:t xml:space="preserve"> }}.</w:t>
+      </w:r>
+      <w:r>
+        <w:rPr>
+          <w:rFonts w:ascii="Palatino Linotype" w:hAnsi="Palatino Linotype"/>
+          <w:bCs/>
+          <w:sz w:val="20"/>
+          <w:szCs w:val="20"/>
+        </w:rPr>
+        <w:t xml:space="preserve"> The charge(s) of {% for charge in </w:t>
+      </w:r>
+      <w:proofErr w:type="spellStart"/>
+      <w:r>
+        <w:rPr>
+          <w:rFonts w:ascii="Palatino Linotype" w:hAnsi="Palatino Linotype"/>
+          <w:bCs/>
+          <w:sz w:val="20"/>
+          <w:szCs w:val="20"/>
+        </w:rPr>
+        <w:t>amended_charges_list</w:t>
+      </w:r>
+      <w:proofErr w:type="spellEnd"/>
+      <w:r>
+        <w:rPr>
+          <w:rFonts w:ascii="Palatino Linotype" w:hAnsi="Palatino Linotype"/>
+          <w:bCs/>
+          <w:sz w:val="20"/>
+          <w:szCs w:val="20"/>
+        </w:rPr>
+        <w:t xml:space="preserve"> %}{% if </w:t>
+      </w:r>
+      <w:proofErr w:type="spellStart"/>
+      <w:r>
+        <w:rPr>
+          <w:rFonts w:ascii="Palatino Linotype" w:hAnsi="Palatino Linotype"/>
+          <w:bCs/>
+          <w:sz w:val="20"/>
+          <w:szCs w:val="20"/>
+        </w:rPr>
+        <w:t>loop.index</w:t>
+      </w:r>
+      <w:proofErr w:type="spellEnd"/>
+      <w:r>
+        <w:rPr>
+          <w:rFonts w:ascii="Palatino Linotype" w:hAnsi="Palatino Linotype"/>
+          <w:bCs/>
+          <w:sz w:val="20"/>
+          <w:szCs w:val="20"/>
+        </w:rPr>
+        <w:t xml:space="preserve"> == 2 %} and {% endif %}{{ charge[0] }} is amended to {{ charge[1] }}{% </w:t>
+      </w:r>
+      <w:proofErr w:type="spellStart"/>
+      <w:r>
+        <w:rPr>
+          <w:rFonts w:ascii="Palatino Linotype" w:hAnsi="Palatino Linotype"/>
+          <w:bCs/>
+          <w:sz w:val="20"/>
+          <w:szCs w:val="20"/>
+        </w:rPr>
+        <w:t>endfor</w:t>
+      </w:r>
+      <w:proofErr w:type="spellEnd"/>
+      <w:r>
+        <w:rPr>
+          <w:rFonts w:ascii="Palatino Linotype" w:hAnsi="Palatino Linotype"/>
+          <w:bCs/>
+          <w:sz w:val="20"/>
+          <w:szCs w:val="20"/>
+        </w:rPr>
+        <w:t xml:space="preserve"> %}.</w:t>
+      </w:r>
+      <w:r>
+        <w:rPr>
+          <w:rFonts w:ascii="Palatino Linotype" w:hAnsi="Palatino Linotype"/>
+          <w:bCs/>
+          <w:sz w:val="20"/>
+          <w:szCs w:val="20"/>
+        </w:rPr>
+        <w:t xml:space="preserve">{% </w:t>
+      </w:r>
+      <w:proofErr w:type="spellStart"/>
+      <w:r>
+        <w:rPr>
+          <w:rFonts w:ascii="Palatino Linotype" w:hAnsi="Palatino Linotype"/>
+          <w:bCs/>
+          <w:sz w:val="20"/>
+          <w:szCs w:val="20"/>
+        </w:rPr>
+        <w:t>elif</w:t>
+      </w:r>
+      <w:proofErr w:type="spellEnd"/>
+      <w:r>
+        <w:rPr>
+          <w:rFonts w:ascii="Palatino Linotype" w:hAnsi="Palatino Linotype"/>
+          <w:bCs/>
+          <w:sz w:val="20"/>
+          <w:szCs w:val="20"/>
+        </w:rPr>
+        <w:t xml:space="preserve"> </w:t>
+      </w:r>
+      <w:proofErr w:type="spellStart"/>
+      <w:r>
+        <w:rPr>
+          <w:rFonts w:ascii="Palatino Linotype" w:hAnsi="Palatino Linotype"/>
+          <w:bCs/>
+          <w:sz w:val="20"/>
+          <w:szCs w:val="20"/>
+        </w:rPr>
+        <w:t>amend_offense_details.motion_disposition</w:t>
+      </w:r>
+      <w:proofErr w:type="spellEnd"/>
       <w:r>
         <w:rPr>
           <w:rFonts w:ascii="Palatino Linotype" w:hAnsi="Palatino Linotype"/>
@@ -928,16 +1752,36 @@
           <w:sz w:val="20"/>
           <w:szCs w:val="20"/>
         </w:rPr>
-        <w:t xml:space="preserve"> and therefore the motion is {{ amend_offense</w:t>
-      </w:r>
-      <w:r>
-        <w:rPr>
-          <w:rFonts w:ascii="Palatino Linotype" w:hAnsi="Palatino Linotype"/>
-          <w:bCs/>
-          <w:sz w:val="20"/>
-          <w:szCs w:val="20"/>
-        </w:rPr>
-        <w:t>_details.motion_disposition }}.</w:t>
+        <w:t xml:space="preserve"> and therefore the motion is {{ </w:t>
+      </w:r>
+      <w:proofErr w:type="spellStart"/>
+      <w:r>
+        <w:rPr>
+          <w:rFonts w:ascii="Palatino Linotype" w:hAnsi="Palatino Linotype"/>
+          <w:bCs/>
+          <w:sz w:val="20"/>
+          <w:szCs w:val="20"/>
+        </w:rPr>
+        <w:t>amend_offense</w:t>
+      </w:r>
+      <w:r>
+        <w:rPr>
+          <w:rFonts w:ascii="Palatino Linotype" w:hAnsi="Palatino Linotype"/>
+          <w:bCs/>
+          <w:sz w:val="20"/>
+          <w:szCs w:val="20"/>
+        </w:rPr>
+        <w:t>_details.motion_disposition</w:t>
+      </w:r>
+      <w:proofErr w:type="spellEnd"/>
+      <w:r>
+        <w:rPr>
+          <w:rFonts w:ascii="Palatino Linotype" w:hAnsi="Palatino Linotype"/>
+          <w:bCs/>
+          <w:sz w:val="20"/>
+          <w:szCs w:val="20"/>
+        </w:rPr>
+        <w:t xml:space="preserve"> }}.</w:t>
       </w:r>
       <w:r>
         <w:rPr>
@@ -1089,7 +1933,23 @@
           <w:sz w:val="20"/>
           <w:szCs w:val="20"/>
         </w:rPr>
-        <w:t>The Court, finding that the Defendant entered the plea knowingly, intelligently, and voluntarily, accepted the plea and, following allocution, entered the following sentence:</w:t>
+        <w:t xml:space="preserve">The Court, finding that the Defendant entered the plea knowingly, intelligently, and voluntarily, accepted the plea and, following allocution, </w:t>
+      </w:r>
+      <w:r>
+        <w:rPr>
+          <w:rFonts w:ascii="Palatino Linotype" w:hAnsi="Palatino Linotype"/>
+          <w:sz w:val="20"/>
+          <w:szCs w:val="20"/>
+        </w:rPr>
+        <w:t xml:space="preserve">the Court </w:t>
+      </w:r>
+      <w:r>
+        <w:rPr>
+          <w:rFonts w:ascii="Palatino Linotype" w:hAnsi="Palatino Linotype"/>
+          <w:sz w:val="20"/>
+          <w:szCs w:val="20"/>
+        </w:rPr>
+        <w:t>entered the following sentence:</w:t>
       </w:r>
       <w:r>
         <w:rPr>
@@ -1198,8 +2058,31 @@
                 <w:sz w:val="20"/>
                 <w:szCs w:val="20"/>
               </w:rPr>
-              <w:t xml:space="preserve">{%tc for charge in </w:t>
-            </w:r>
+              <w:t>{%</w:t>
+            </w:r>
+            <w:proofErr w:type="spellStart"/>
+            <w:r>
+              <w:rPr>
+                <w:rFonts w:ascii="Palatino Linotype" w:hAnsi="Palatino Linotype"/>
+                <w:b/>
+                <w:bCs/>
+                <w:sz w:val="20"/>
+                <w:szCs w:val="20"/>
+              </w:rPr>
+              <w:t>tc</w:t>
+            </w:r>
+            <w:proofErr w:type="spellEnd"/>
+            <w:r>
+              <w:rPr>
+                <w:rFonts w:ascii="Palatino Linotype" w:hAnsi="Palatino Linotype"/>
+                <w:b/>
+                <w:bCs/>
+                <w:sz w:val="20"/>
+                <w:szCs w:val="20"/>
+              </w:rPr>
+              <w:t xml:space="preserve"> for charge in </w:t>
+            </w:r>
+            <w:proofErr w:type="spellStart"/>
             <w:r>
               <w:rPr>
                 <w:rFonts w:ascii="Palatino Linotype" w:hAnsi="Palatino Linotype"/>
@@ -1209,7 +2092,18 @@
                 <w:szCs w:val="20"/>
               </w:rPr>
               <w:lastRenderedPageBreak/>
-              <w:t>charges_list %}</w:t>
+              <w:t>charges_list</w:t>
+            </w:r>
+            <w:proofErr w:type="spellEnd"/>
+            <w:r>
+              <w:rPr>
+                <w:rFonts w:ascii="Palatino Linotype" w:hAnsi="Palatino Linotype"/>
+                <w:b/>
+                <w:bCs/>
+                <w:sz w:val="20"/>
+                <w:szCs w:val="20"/>
+              </w:rPr>
+              <w:t xml:space="preserve"> %}</w:t>
             </w:r>
           </w:p>
         </w:tc>
@@ -1248,7 +2142,29 @@
                 <w:szCs w:val="20"/>
               </w:rPr>
               <w:lastRenderedPageBreak/>
-              <w:t>{{ charge.offense }}</w:t>
+              <w:t xml:space="preserve">{{ </w:t>
+            </w:r>
+            <w:proofErr w:type="spellStart"/>
+            <w:r>
+              <w:rPr>
+                <w:rFonts w:ascii="Palatino Linotype" w:hAnsi="Palatino Linotype"/>
+                <w:b/>
+                <w:bCs/>
+                <w:sz w:val="20"/>
+                <w:szCs w:val="20"/>
+              </w:rPr>
+              <w:t>charge.offense</w:t>
+            </w:r>
+            <w:proofErr w:type="spellEnd"/>
+            <w:r>
+              <w:rPr>
+                <w:rFonts w:ascii="Palatino Linotype" w:hAnsi="Palatino Linotype"/>
+                <w:b/>
+                <w:bCs/>
+                <w:sz w:val="20"/>
+                <w:szCs w:val="20"/>
+              </w:rPr>
+              <w:t xml:space="preserve"> }}</w:t>
             </w:r>
           </w:p>
         </w:tc>
@@ -1286,7 +2202,51 @@
                 <w:sz w:val="20"/>
                 <w:szCs w:val="20"/>
               </w:rPr>
-              <w:t>{%tc endfor %}</w:t>
+              <w:t>{%</w:t>
+            </w:r>
+            <w:proofErr w:type="spellStart"/>
+            <w:r>
+              <w:rPr>
+                <w:rFonts w:ascii="Palatino Linotype" w:hAnsi="Palatino Linotype"/>
+                <w:b/>
+                <w:bCs/>
+                <w:sz w:val="20"/>
+                <w:szCs w:val="20"/>
+              </w:rPr>
+              <w:t>tc</w:t>
+            </w:r>
+            <w:proofErr w:type="spellEnd"/>
+            <w:r>
+              <w:rPr>
+                <w:rFonts w:ascii="Palatino Linotype" w:hAnsi="Palatino Linotype"/>
+                <w:b/>
+                <w:bCs/>
+                <w:sz w:val="20"/>
+                <w:szCs w:val="20"/>
+              </w:rPr>
+              <w:t xml:space="preserve"> </w:t>
+            </w:r>
+            <w:proofErr w:type="spellStart"/>
+            <w:r>
+              <w:rPr>
+                <w:rFonts w:ascii="Palatino Linotype" w:hAnsi="Palatino Linotype"/>
+                <w:b/>
+                <w:bCs/>
+                <w:sz w:val="20"/>
+                <w:szCs w:val="20"/>
+              </w:rPr>
+              <w:t>endfor</w:t>
+            </w:r>
+            <w:proofErr w:type="spellEnd"/>
+            <w:r>
+              <w:rPr>
+                <w:rFonts w:ascii="Palatino Linotype" w:hAnsi="Palatino Linotype"/>
+                <w:b/>
+                <w:bCs/>
+                <w:sz w:val="20"/>
+                <w:szCs w:val="20"/>
+              </w:rPr>
+              <w:t xml:space="preserve"> %}</w:t>
             </w:r>
           </w:p>
         </w:tc>
@@ -1367,7 +2327,51 @@
                 <w:sz w:val="20"/>
                 <w:szCs w:val="20"/>
               </w:rPr>
-              <w:t>{%tc for charge in charges_list %}</w:t>
+              <w:t>{%</w:t>
+            </w:r>
+            <w:proofErr w:type="spellStart"/>
+            <w:r>
+              <w:rPr>
+                <w:rFonts w:ascii="Palatino Linotype" w:hAnsi="Palatino Linotype"/>
+                <w:b/>
+                <w:bCs/>
+                <w:sz w:val="20"/>
+                <w:szCs w:val="20"/>
+              </w:rPr>
+              <w:t>tc</w:t>
+            </w:r>
+            <w:proofErr w:type="spellEnd"/>
+            <w:r>
+              <w:rPr>
+                <w:rFonts w:ascii="Palatino Linotype" w:hAnsi="Palatino Linotype"/>
+                <w:b/>
+                <w:bCs/>
+                <w:sz w:val="20"/>
+                <w:szCs w:val="20"/>
+              </w:rPr>
+              <w:t xml:space="preserve"> for charge in </w:t>
+            </w:r>
+            <w:proofErr w:type="spellStart"/>
+            <w:r>
+              <w:rPr>
+                <w:rFonts w:ascii="Palatino Linotype" w:hAnsi="Palatino Linotype"/>
+                <w:b/>
+                <w:bCs/>
+                <w:sz w:val="20"/>
+                <w:szCs w:val="20"/>
+              </w:rPr>
+              <w:t>charges_list</w:t>
+            </w:r>
+            <w:proofErr w:type="spellEnd"/>
+            <w:r>
+              <w:rPr>
+                <w:rFonts w:ascii="Palatino Linotype" w:hAnsi="Palatino Linotype"/>
+                <w:b/>
+                <w:bCs/>
+                <w:sz w:val="20"/>
+                <w:szCs w:val="20"/>
+              </w:rPr>
+              <w:t xml:space="preserve"> %}</w:t>
             </w:r>
           </w:p>
         </w:tc>
@@ -1405,7 +2409,29 @@
                 <w:sz w:val="20"/>
                 <w:szCs w:val="20"/>
               </w:rPr>
-              <w:t>{{ charge.statute }}</w:t>
+              <w:t xml:space="preserve">{{ </w:t>
+            </w:r>
+            <w:proofErr w:type="spellStart"/>
+            <w:r>
+              <w:rPr>
+                <w:rFonts w:ascii="Palatino Linotype" w:hAnsi="Palatino Linotype"/>
+                <w:b/>
+                <w:bCs/>
+                <w:sz w:val="20"/>
+                <w:szCs w:val="20"/>
+              </w:rPr>
+              <w:t>charge.statute</w:t>
+            </w:r>
+            <w:proofErr w:type="spellEnd"/>
+            <w:r>
+              <w:rPr>
+                <w:rFonts w:ascii="Palatino Linotype" w:hAnsi="Palatino Linotype"/>
+                <w:b/>
+                <w:bCs/>
+                <w:sz w:val="20"/>
+                <w:szCs w:val="20"/>
+              </w:rPr>
+              <w:t xml:space="preserve"> }}</w:t>
             </w:r>
           </w:p>
         </w:tc>
@@ -1443,7 +2469,51 @@
                 <w:sz w:val="20"/>
                 <w:szCs w:val="20"/>
               </w:rPr>
-              <w:t>{%tc endfor %}</w:t>
+              <w:t>{%</w:t>
+            </w:r>
+            <w:proofErr w:type="spellStart"/>
+            <w:r>
+              <w:rPr>
+                <w:rFonts w:ascii="Palatino Linotype" w:hAnsi="Palatino Linotype"/>
+                <w:b/>
+                <w:bCs/>
+                <w:sz w:val="20"/>
+                <w:szCs w:val="20"/>
+              </w:rPr>
+              <w:t>tc</w:t>
+            </w:r>
+            <w:proofErr w:type="spellEnd"/>
+            <w:r>
+              <w:rPr>
+                <w:rFonts w:ascii="Palatino Linotype" w:hAnsi="Palatino Linotype"/>
+                <w:b/>
+                <w:bCs/>
+                <w:sz w:val="20"/>
+                <w:szCs w:val="20"/>
+              </w:rPr>
+              <w:t xml:space="preserve"> </w:t>
+            </w:r>
+            <w:proofErr w:type="spellStart"/>
+            <w:r>
+              <w:rPr>
+                <w:rFonts w:ascii="Palatino Linotype" w:hAnsi="Palatino Linotype"/>
+                <w:b/>
+                <w:bCs/>
+                <w:sz w:val="20"/>
+                <w:szCs w:val="20"/>
+              </w:rPr>
+              <w:t>endfor</w:t>
+            </w:r>
+            <w:proofErr w:type="spellEnd"/>
+            <w:r>
+              <w:rPr>
+                <w:rFonts w:ascii="Palatino Linotype" w:hAnsi="Palatino Linotype"/>
+                <w:b/>
+                <w:bCs/>
+                <w:sz w:val="20"/>
+                <w:szCs w:val="20"/>
+              </w:rPr>
+              <w:t xml:space="preserve"> %}</w:t>
             </w:r>
           </w:p>
         </w:tc>
@@ -1524,7 +2594,51 @@
                 <w:sz w:val="20"/>
                 <w:szCs w:val="20"/>
               </w:rPr>
-              <w:t>{%tc for charge in charges_list %}</w:t>
+              <w:t>{%</w:t>
+            </w:r>
+            <w:proofErr w:type="spellStart"/>
+            <w:r>
+              <w:rPr>
+                <w:rFonts w:ascii="Palatino Linotype" w:hAnsi="Palatino Linotype"/>
+                <w:b/>
+                <w:bCs/>
+                <w:sz w:val="20"/>
+                <w:szCs w:val="20"/>
+              </w:rPr>
+              <w:t>tc</w:t>
+            </w:r>
+            <w:proofErr w:type="spellEnd"/>
+            <w:r>
+              <w:rPr>
+                <w:rFonts w:ascii="Palatino Linotype" w:hAnsi="Palatino Linotype"/>
+                <w:b/>
+                <w:bCs/>
+                <w:sz w:val="20"/>
+                <w:szCs w:val="20"/>
+              </w:rPr>
+              <w:t xml:space="preserve"> for charge in </w:t>
+            </w:r>
+            <w:proofErr w:type="spellStart"/>
+            <w:r>
+              <w:rPr>
+                <w:rFonts w:ascii="Palatino Linotype" w:hAnsi="Palatino Linotype"/>
+                <w:b/>
+                <w:bCs/>
+                <w:sz w:val="20"/>
+                <w:szCs w:val="20"/>
+              </w:rPr>
+              <w:t>charges_list</w:t>
+            </w:r>
+            <w:proofErr w:type="spellEnd"/>
+            <w:r>
+              <w:rPr>
+                <w:rFonts w:ascii="Palatino Linotype" w:hAnsi="Palatino Linotype"/>
+                <w:b/>
+                <w:bCs/>
+                <w:sz w:val="20"/>
+                <w:szCs w:val="20"/>
+              </w:rPr>
+              <w:t xml:space="preserve"> %}</w:t>
             </w:r>
           </w:p>
         </w:tc>
@@ -1562,7 +2676,29 @@
                 <w:sz w:val="20"/>
                 <w:szCs w:val="20"/>
               </w:rPr>
-              <w:t>{{ charge.degree }}</w:t>
+              <w:t xml:space="preserve">{{ </w:t>
+            </w:r>
+            <w:proofErr w:type="spellStart"/>
+            <w:r>
+              <w:rPr>
+                <w:rFonts w:ascii="Palatino Linotype" w:hAnsi="Palatino Linotype"/>
+                <w:b/>
+                <w:bCs/>
+                <w:sz w:val="20"/>
+                <w:szCs w:val="20"/>
+              </w:rPr>
+              <w:t>charge.degree</w:t>
+            </w:r>
+            <w:proofErr w:type="spellEnd"/>
+            <w:r>
+              <w:rPr>
+                <w:rFonts w:ascii="Palatino Linotype" w:hAnsi="Palatino Linotype"/>
+                <w:b/>
+                <w:bCs/>
+                <w:sz w:val="20"/>
+                <w:szCs w:val="20"/>
+              </w:rPr>
+              <w:t xml:space="preserve"> }}</w:t>
             </w:r>
           </w:p>
         </w:tc>
@@ -1600,7 +2736,51 @@
                 <w:sz w:val="20"/>
                 <w:szCs w:val="20"/>
               </w:rPr>
-              <w:t>{%tc endfor %}</w:t>
+              <w:t>{%</w:t>
+            </w:r>
+            <w:proofErr w:type="spellStart"/>
+            <w:r>
+              <w:rPr>
+                <w:rFonts w:ascii="Palatino Linotype" w:hAnsi="Palatino Linotype"/>
+                <w:b/>
+                <w:bCs/>
+                <w:sz w:val="20"/>
+                <w:szCs w:val="20"/>
+              </w:rPr>
+              <w:t>tc</w:t>
+            </w:r>
+            <w:proofErr w:type="spellEnd"/>
+            <w:r>
+              <w:rPr>
+                <w:rFonts w:ascii="Palatino Linotype" w:hAnsi="Palatino Linotype"/>
+                <w:b/>
+                <w:bCs/>
+                <w:sz w:val="20"/>
+                <w:szCs w:val="20"/>
+              </w:rPr>
+              <w:t xml:space="preserve"> </w:t>
+            </w:r>
+            <w:proofErr w:type="spellStart"/>
+            <w:r>
+              <w:rPr>
+                <w:rFonts w:ascii="Palatino Linotype" w:hAnsi="Palatino Linotype"/>
+                <w:b/>
+                <w:bCs/>
+                <w:sz w:val="20"/>
+                <w:szCs w:val="20"/>
+              </w:rPr>
+              <w:t>endfor</w:t>
+            </w:r>
+            <w:proofErr w:type="spellEnd"/>
+            <w:r>
+              <w:rPr>
+                <w:rFonts w:ascii="Palatino Linotype" w:hAnsi="Palatino Linotype"/>
+                <w:b/>
+                <w:bCs/>
+                <w:sz w:val="20"/>
+                <w:szCs w:val="20"/>
+              </w:rPr>
+              <w:t xml:space="preserve"> %}</w:t>
             </w:r>
           </w:p>
         </w:tc>
@@ -1681,7 +2861,51 @@
                 <w:sz w:val="20"/>
                 <w:szCs w:val="20"/>
               </w:rPr>
-              <w:t>{%tc for charge in charges_list %}</w:t>
+              <w:t>{%</w:t>
+            </w:r>
+            <w:proofErr w:type="spellStart"/>
+            <w:r>
+              <w:rPr>
+                <w:rFonts w:ascii="Palatino Linotype" w:hAnsi="Palatino Linotype"/>
+                <w:b/>
+                <w:bCs/>
+                <w:sz w:val="20"/>
+                <w:szCs w:val="20"/>
+              </w:rPr>
+              <w:t>tc</w:t>
+            </w:r>
+            <w:proofErr w:type="spellEnd"/>
+            <w:r>
+              <w:rPr>
+                <w:rFonts w:ascii="Palatino Linotype" w:hAnsi="Palatino Linotype"/>
+                <w:b/>
+                <w:bCs/>
+                <w:sz w:val="20"/>
+                <w:szCs w:val="20"/>
+              </w:rPr>
+              <w:t xml:space="preserve"> for charge in </w:t>
+            </w:r>
+            <w:proofErr w:type="spellStart"/>
+            <w:r>
+              <w:rPr>
+                <w:rFonts w:ascii="Palatino Linotype" w:hAnsi="Palatino Linotype"/>
+                <w:b/>
+                <w:bCs/>
+                <w:sz w:val="20"/>
+                <w:szCs w:val="20"/>
+              </w:rPr>
+              <w:t>charges_list</w:t>
+            </w:r>
+            <w:proofErr w:type="spellEnd"/>
+            <w:r>
+              <w:rPr>
+                <w:rFonts w:ascii="Palatino Linotype" w:hAnsi="Palatino Linotype"/>
+                <w:b/>
+                <w:bCs/>
+                <w:sz w:val="20"/>
+                <w:szCs w:val="20"/>
+              </w:rPr>
+              <w:t xml:space="preserve"> %}</w:t>
             </w:r>
           </w:p>
         </w:tc>
@@ -1719,7 +2943,29 @@
                 <w:sz w:val="20"/>
                 <w:szCs w:val="20"/>
               </w:rPr>
-              <w:t>{{ charge.plea}}</w:t>
+              <w:t xml:space="preserve">{{ </w:t>
+            </w:r>
+            <w:proofErr w:type="spellStart"/>
+            <w:r>
+              <w:rPr>
+                <w:rFonts w:ascii="Palatino Linotype" w:hAnsi="Palatino Linotype"/>
+                <w:b/>
+                <w:bCs/>
+                <w:sz w:val="20"/>
+                <w:szCs w:val="20"/>
+              </w:rPr>
+              <w:t>charge.plea</w:t>
+            </w:r>
+            <w:proofErr w:type="spellEnd"/>
+            <w:r>
+              <w:rPr>
+                <w:rFonts w:ascii="Palatino Linotype" w:hAnsi="Palatino Linotype"/>
+                <w:b/>
+                <w:bCs/>
+                <w:sz w:val="20"/>
+                <w:szCs w:val="20"/>
+              </w:rPr>
+              <w:t>}}</w:t>
             </w:r>
           </w:p>
         </w:tc>
@@ -1757,7 +3003,51 @@
                 <w:sz w:val="20"/>
                 <w:szCs w:val="20"/>
               </w:rPr>
-              <w:t>{%tc endfor %}</w:t>
+              <w:t>{%</w:t>
+            </w:r>
+            <w:proofErr w:type="spellStart"/>
+            <w:r>
+              <w:rPr>
+                <w:rFonts w:ascii="Palatino Linotype" w:hAnsi="Palatino Linotype"/>
+                <w:b/>
+                <w:bCs/>
+                <w:sz w:val="20"/>
+                <w:szCs w:val="20"/>
+              </w:rPr>
+              <w:t>tc</w:t>
+            </w:r>
+            <w:proofErr w:type="spellEnd"/>
+            <w:r>
+              <w:rPr>
+                <w:rFonts w:ascii="Palatino Linotype" w:hAnsi="Palatino Linotype"/>
+                <w:b/>
+                <w:bCs/>
+                <w:sz w:val="20"/>
+                <w:szCs w:val="20"/>
+              </w:rPr>
+              <w:t xml:space="preserve"> </w:t>
+            </w:r>
+            <w:proofErr w:type="spellStart"/>
+            <w:r>
+              <w:rPr>
+                <w:rFonts w:ascii="Palatino Linotype" w:hAnsi="Palatino Linotype"/>
+                <w:b/>
+                <w:bCs/>
+                <w:sz w:val="20"/>
+                <w:szCs w:val="20"/>
+              </w:rPr>
+              <w:t>endfor</w:t>
+            </w:r>
+            <w:proofErr w:type="spellEnd"/>
+            <w:r>
+              <w:rPr>
+                <w:rFonts w:ascii="Palatino Linotype" w:hAnsi="Palatino Linotype"/>
+                <w:b/>
+                <w:bCs/>
+                <w:sz w:val="20"/>
+                <w:szCs w:val="20"/>
+              </w:rPr>
+              <w:t xml:space="preserve"> %}</w:t>
             </w:r>
           </w:p>
         </w:tc>
@@ -1838,7 +3128,51 @@
                 <w:sz w:val="20"/>
                 <w:szCs w:val="20"/>
               </w:rPr>
-              <w:t>{%tc for charge in charges_list %}</w:t>
+              <w:t>{%</w:t>
+            </w:r>
+            <w:proofErr w:type="spellStart"/>
+            <w:r>
+              <w:rPr>
+                <w:rFonts w:ascii="Palatino Linotype" w:hAnsi="Palatino Linotype"/>
+                <w:b/>
+                <w:bCs/>
+                <w:sz w:val="20"/>
+                <w:szCs w:val="20"/>
+              </w:rPr>
+              <w:t>tc</w:t>
+            </w:r>
+            <w:proofErr w:type="spellEnd"/>
+            <w:r>
+              <w:rPr>
+                <w:rFonts w:ascii="Palatino Linotype" w:hAnsi="Palatino Linotype"/>
+                <w:b/>
+                <w:bCs/>
+                <w:sz w:val="20"/>
+                <w:szCs w:val="20"/>
+              </w:rPr>
+              <w:t xml:space="preserve"> for charge in </w:t>
+            </w:r>
+            <w:proofErr w:type="spellStart"/>
+            <w:r>
+              <w:rPr>
+                <w:rFonts w:ascii="Palatino Linotype" w:hAnsi="Palatino Linotype"/>
+                <w:b/>
+                <w:bCs/>
+                <w:sz w:val="20"/>
+                <w:szCs w:val="20"/>
+              </w:rPr>
+              <w:t>charges_list</w:t>
+            </w:r>
+            <w:proofErr w:type="spellEnd"/>
+            <w:r>
+              <w:rPr>
+                <w:rFonts w:ascii="Palatino Linotype" w:hAnsi="Palatino Linotype"/>
+                <w:b/>
+                <w:bCs/>
+                <w:sz w:val="20"/>
+                <w:szCs w:val="20"/>
+              </w:rPr>
+              <w:t xml:space="preserve"> %}</w:t>
             </w:r>
           </w:p>
         </w:tc>
@@ -1876,7 +3210,29 @@
                 <w:sz w:val="20"/>
                 <w:szCs w:val="20"/>
               </w:rPr>
-              <w:t>{{ charge.finding }}</w:t>
+              <w:t xml:space="preserve">{{ </w:t>
+            </w:r>
+            <w:proofErr w:type="spellStart"/>
+            <w:r>
+              <w:rPr>
+                <w:rFonts w:ascii="Palatino Linotype" w:hAnsi="Palatino Linotype"/>
+                <w:b/>
+                <w:bCs/>
+                <w:sz w:val="20"/>
+                <w:szCs w:val="20"/>
+              </w:rPr>
+              <w:t>charge.finding</w:t>
+            </w:r>
+            <w:proofErr w:type="spellEnd"/>
+            <w:r>
+              <w:rPr>
+                <w:rFonts w:ascii="Palatino Linotype" w:hAnsi="Palatino Linotype"/>
+                <w:b/>
+                <w:bCs/>
+                <w:sz w:val="20"/>
+                <w:szCs w:val="20"/>
+              </w:rPr>
+              <w:t xml:space="preserve"> }}</w:t>
             </w:r>
           </w:p>
         </w:tc>
@@ -1914,7 +3270,51 @@
                 <w:sz w:val="20"/>
                 <w:szCs w:val="20"/>
               </w:rPr>
-              <w:t>{%tc endfor %}</w:t>
+              <w:t>{%</w:t>
+            </w:r>
+            <w:proofErr w:type="spellStart"/>
+            <w:r>
+              <w:rPr>
+                <w:rFonts w:ascii="Palatino Linotype" w:hAnsi="Palatino Linotype"/>
+                <w:b/>
+                <w:bCs/>
+                <w:sz w:val="20"/>
+                <w:szCs w:val="20"/>
+              </w:rPr>
+              <w:t>tc</w:t>
+            </w:r>
+            <w:proofErr w:type="spellEnd"/>
+            <w:r>
+              <w:rPr>
+                <w:rFonts w:ascii="Palatino Linotype" w:hAnsi="Palatino Linotype"/>
+                <w:b/>
+                <w:bCs/>
+                <w:sz w:val="20"/>
+                <w:szCs w:val="20"/>
+              </w:rPr>
+              <w:t xml:space="preserve"> </w:t>
+            </w:r>
+            <w:proofErr w:type="spellStart"/>
+            <w:r>
+              <w:rPr>
+                <w:rFonts w:ascii="Palatino Linotype" w:hAnsi="Palatino Linotype"/>
+                <w:b/>
+                <w:bCs/>
+                <w:sz w:val="20"/>
+                <w:szCs w:val="20"/>
+              </w:rPr>
+              <w:t>endfor</w:t>
+            </w:r>
+            <w:proofErr w:type="spellEnd"/>
+            <w:r>
+              <w:rPr>
+                <w:rFonts w:ascii="Palatino Linotype" w:hAnsi="Palatino Linotype"/>
+                <w:b/>
+                <w:bCs/>
+                <w:sz w:val="20"/>
+                <w:szCs w:val="20"/>
+              </w:rPr>
+              <w:t xml:space="preserve"> %}</w:t>
             </w:r>
           </w:p>
         </w:tc>
@@ -1995,7 +3395,51 @@
                 <w:sz w:val="20"/>
                 <w:szCs w:val="20"/>
               </w:rPr>
-              <w:t>{%tc for charge in charges_list %}</w:t>
+              <w:t>{%</w:t>
+            </w:r>
+            <w:proofErr w:type="spellStart"/>
+            <w:r>
+              <w:rPr>
+                <w:rFonts w:ascii="Palatino Linotype" w:hAnsi="Palatino Linotype"/>
+                <w:b/>
+                <w:bCs/>
+                <w:sz w:val="20"/>
+                <w:szCs w:val="20"/>
+              </w:rPr>
+              <w:t>tc</w:t>
+            </w:r>
+            <w:proofErr w:type="spellEnd"/>
+            <w:r>
+              <w:rPr>
+                <w:rFonts w:ascii="Palatino Linotype" w:hAnsi="Palatino Linotype"/>
+                <w:b/>
+                <w:bCs/>
+                <w:sz w:val="20"/>
+                <w:szCs w:val="20"/>
+              </w:rPr>
+              <w:t xml:space="preserve"> for charge in </w:t>
+            </w:r>
+            <w:proofErr w:type="spellStart"/>
+            <w:r>
+              <w:rPr>
+                <w:rFonts w:ascii="Palatino Linotype" w:hAnsi="Palatino Linotype"/>
+                <w:b/>
+                <w:bCs/>
+                <w:sz w:val="20"/>
+                <w:szCs w:val="20"/>
+              </w:rPr>
+              <w:t>charges_list</w:t>
+            </w:r>
+            <w:proofErr w:type="spellEnd"/>
+            <w:r>
+              <w:rPr>
+                <w:rFonts w:ascii="Palatino Linotype" w:hAnsi="Palatino Linotype"/>
+                <w:b/>
+                <w:bCs/>
+                <w:sz w:val="20"/>
+                <w:szCs w:val="20"/>
+              </w:rPr>
+              <w:t xml:space="preserve"> %}</w:t>
             </w:r>
           </w:p>
         </w:tc>
@@ -2033,7 +3477,29 @@
                 <w:sz w:val="20"/>
                 <w:szCs w:val="20"/>
               </w:rPr>
-              <w:t>{{ charge.fines_amount }}</w:t>
+              <w:t xml:space="preserve">{{ </w:t>
+            </w:r>
+            <w:proofErr w:type="spellStart"/>
+            <w:r>
+              <w:rPr>
+                <w:rFonts w:ascii="Palatino Linotype" w:hAnsi="Palatino Linotype"/>
+                <w:b/>
+                <w:bCs/>
+                <w:sz w:val="20"/>
+                <w:szCs w:val="20"/>
+              </w:rPr>
+              <w:t>charge.fines_amount</w:t>
+            </w:r>
+            <w:proofErr w:type="spellEnd"/>
+            <w:r>
+              <w:rPr>
+                <w:rFonts w:ascii="Palatino Linotype" w:hAnsi="Palatino Linotype"/>
+                <w:b/>
+                <w:bCs/>
+                <w:sz w:val="20"/>
+                <w:szCs w:val="20"/>
+              </w:rPr>
+              <w:t xml:space="preserve"> }}</w:t>
             </w:r>
           </w:p>
         </w:tc>
@@ -2071,7 +3537,51 @@
                 <w:sz w:val="20"/>
                 <w:szCs w:val="20"/>
               </w:rPr>
-              <w:t>{%tc endfor %}</w:t>
+              <w:t>{%</w:t>
+            </w:r>
+            <w:proofErr w:type="spellStart"/>
+            <w:r>
+              <w:rPr>
+                <w:rFonts w:ascii="Palatino Linotype" w:hAnsi="Palatino Linotype"/>
+                <w:b/>
+                <w:bCs/>
+                <w:sz w:val="20"/>
+                <w:szCs w:val="20"/>
+              </w:rPr>
+              <w:t>tc</w:t>
+            </w:r>
+            <w:proofErr w:type="spellEnd"/>
+            <w:r>
+              <w:rPr>
+                <w:rFonts w:ascii="Palatino Linotype" w:hAnsi="Palatino Linotype"/>
+                <w:b/>
+                <w:bCs/>
+                <w:sz w:val="20"/>
+                <w:szCs w:val="20"/>
+              </w:rPr>
+              <w:t xml:space="preserve"> </w:t>
+            </w:r>
+            <w:proofErr w:type="spellStart"/>
+            <w:r>
+              <w:rPr>
+                <w:rFonts w:ascii="Palatino Linotype" w:hAnsi="Palatino Linotype"/>
+                <w:b/>
+                <w:bCs/>
+                <w:sz w:val="20"/>
+                <w:szCs w:val="20"/>
+              </w:rPr>
+              <w:t>endfor</w:t>
+            </w:r>
+            <w:proofErr w:type="spellEnd"/>
+            <w:r>
+              <w:rPr>
+                <w:rFonts w:ascii="Palatino Linotype" w:hAnsi="Palatino Linotype"/>
+                <w:b/>
+                <w:bCs/>
+                <w:sz w:val="20"/>
+                <w:szCs w:val="20"/>
+              </w:rPr>
+              <w:t xml:space="preserve"> %}</w:t>
             </w:r>
           </w:p>
         </w:tc>
@@ -2172,7 +3682,51 @@
                 <w:sz w:val="20"/>
                 <w:szCs w:val="20"/>
               </w:rPr>
-              <w:t>{%tc for charge in charges_list %}</w:t>
+              <w:t>{%</w:t>
+            </w:r>
+            <w:proofErr w:type="spellStart"/>
+            <w:r>
+              <w:rPr>
+                <w:rFonts w:ascii="Palatino Linotype" w:hAnsi="Palatino Linotype"/>
+                <w:b/>
+                <w:bCs/>
+                <w:sz w:val="20"/>
+                <w:szCs w:val="20"/>
+              </w:rPr>
+              <w:t>tc</w:t>
+            </w:r>
+            <w:proofErr w:type="spellEnd"/>
+            <w:r>
+              <w:rPr>
+                <w:rFonts w:ascii="Palatino Linotype" w:hAnsi="Palatino Linotype"/>
+                <w:b/>
+                <w:bCs/>
+                <w:sz w:val="20"/>
+                <w:szCs w:val="20"/>
+              </w:rPr>
+              <w:t xml:space="preserve"> for charge in </w:t>
+            </w:r>
+            <w:proofErr w:type="spellStart"/>
+            <w:r>
+              <w:rPr>
+                <w:rFonts w:ascii="Palatino Linotype" w:hAnsi="Palatino Linotype"/>
+                <w:b/>
+                <w:bCs/>
+                <w:sz w:val="20"/>
+                <w:szCs w:val="20"/>
+              </w:rPr>
+              <w:t>charges_list</w:t>
+            </w:r>
+            <w:proofErr w:type="spellEnd"/>
+            <w:r>
+              <w:rPr>
+                <w:rFonts w:ascii="Palatino Linotype" w:hAnsi="Palatino Linotype"/>
+                <w:b/>
+                <w:bCs/>
+                <w:sz w:val="20"/>
+                <w:szCs w:val="20"/>
+              </w:rPr>
+              <w:t xml:space="preserve"> %}</w:t>
             </w:r>
           </w:p>
         </w:tc>
@@ -2210,7 +3764,29 @@
                 <w:sz w:val="20"/>
                 <w:szCs w:val="20"/>
               </w:rPr>
-              <w:t>{{ charge.fines_suspended }}</w:t>
+              <w:t xml:space="preserve">{{ </w:t>
+            </w:r>
+            <w:proofErr w:type="spellStart"/>
+            <w:r>
+              <w:rPr>
+                <w:rFonts w:ascii="Palatino Linotype" w:hAnsi="Palatino Linotype"/>
+                <w:b/>
+                <w:bCs/>
+                <w:sz w:val="20"/>
+                <w:szCs w:val="20"/>
+              </w:rPr>
+              <w:t>charge.fines_suspended</w:t>
+            </w:r>
+            <w:proofErr w:type="spellEnd"/>
+            <w:r>
+              <w:rPr>
+                <w:rFonts w:ascii="Palatino Linotype" w:hAnsi="Palatino Linotype"/>
+                <w:b/>
+                <w:bCs/>
+                <w:sz w:val="20"/>
+                <w:szCs w:val="20"/>
+              </w:rPr>
+              <w:t xml:space="preserve"> }}</w:t>
             </w:r>
           </w:p>
         </w:tc>
@@ -2248,7 +3824,51 @@
                 <w:sz w:val="20"/>
                 <w:szCs w:val="20"/>
               </w:rPr>
-              <w:t>{%tc endfor %}</w:t>
+              <w:t>{%</w:t>
+            </w:r>
+            <w:proofErr w:type="spellStart"/>
+            <w:r>
+              <w:rPr>
+                <w:rFonts w:ascii="Palatino Linotype" w:hAnsi="Palatino Linotype"/>
+                <w:b/>
+                <w:bCs/>
+                <w:sz w:val="20"/>
+                <w:szCs w:val="20"/>
+              </w:rPr>
+              <w:t>tc</w:t>
+            </w:r>
+            <w:proofErr w:type="spellEnd"/>
+            <w:r>
+              <w:rPr>
+                <w:rFonts w:ascii="Palatino Linotype" w:hAnsi="Palatino Linotype"/>
+                <w:b/>
+                <w:bCs/>
+                <w:sz w:val="20"/>
+                <w:szCs w:val="20"/>
+              </w:rPr>
+              <w:t xml:space="preserve"> </w:t>
+            </w:r>
+            <w:proofErr w:type="spellStart"/>
+            <w:r>
+              <w:rPr>
+                <w:rFonts w:ascii="Palatino Linotype" w:hAnsi="Palatino Linotype"/>
+                <w:b/>
+                <w:bCs/>
+                <w:sz w:val="20"/>
+                <w:szCs w:val="20"/>
+              </w:rPr>
+              <w:t>endfor</w:t>
+            </w:r>
+            <w:proofErr w:type="spellEnd"/>
+            <w:r>
+              <w:rPr>
+                <w:rFonts w:ascii="Palatino Linotype" w:hAnsi="Palatino Linotype"/>
+                <w:b/>
+                <w:bCs/>
+                <w:sz w:val="20"/>
+                <w:szCs w:val="20"/>
+              </w:rPr>
+              <w:t xml:space="preserve"> %}</w:t>
             </w:r>
           </w:p>
         </w:tc>
@@ -2303,7 +3923,27 @@
           <w:sz w:val="20"/>
           <w:szCs w:val="20"/>
         </w:rPr>
-        <w:t>if court_costs.ordered == ‘Yes’ %}</w:t>
+        <w:t xml:space="preserve">if </w:t>
+      </w:r>
+      <w:proofErr w:type="spellStart"/>
+      <w:r>
+        <w:rPr>
+          <w:rFonts w:ascii="Palatino Linotype" w:hAnsi="Palatino Linotype"/>
+          <w:bCs/>
+          <w:sz w:val="20"/>
+          <w:szCs w:val="20"/>
+        </w:rPr>
+        <w:t>court_costs.ordered</w:t>
+      </w:r>
+      <w:proofErr w:type="spellEnd"/>
+      <w:r>
+        <w:rPr>
+          <w:rFonts w:ascii="Palatino Linotype" w:hAnsi="Palatino Linotype"/>
+          <w:bCs/>
+          <w:sz w:val="20"/>
+          <w:szCs w:val="20"/>
+        </w:rPr>
+        <w:t xml:space="preserve"> == ‘Yes’ %}</w:t>
       </w:r>
       <w:r>
         <w:rPr>
@@ -2313,7 +3953,7 @@
           <w:szCs w:val="20"/>
           <w:u w:val="single"/>
         </w:rPr>
-        <w:t>Court costs are assessed for the highest degree charge in this</w:t>
+        <w:t>The Court ordered costs</w:t>
       </w:r>
       <w:r>
         <w:rPr>
@@ -2323,7 +3963,17 @@
           <w:szCs w:val="20"/>
           <w:u w:val="single"/>
         </w:rPr>
-        <w:t xml:space="preserve"> case</w:t>
+        <w:t xml:space="preserve"> for the highest degree charg</w:t>
+      </w:r>
+      <w:r>
+        <w:rPr>
+          <w:rFonts w:ascii="Palatino Linotype" w:hAnsi="Palatino Linotype"/>
+          <w:bCs/>
+          <w:sz w:val="20"/>
+          <w:szCs w:val="20"/>
+          <w:u w:val="single"/>
+        </w:rPr>
+        <w:t>e</w:t>
       </w:r>
       <w:r>
         <w:rPr>
@@ -2341,7 +3991,47 @@
           <w:sz w:val="20"/>
           <w:szCs w:val="20"/>
         </w:rPr>
-        <w:t xml:space="preserve"> elif court_costs.ordered == ‘Waived</w:t>
+        <w:t xml:space="preserve"> </w:t>
+      </w:r>
+      <w:proofErr w:type="spellStart"/>
+      <w:r>
+        <w:rPr>
+          <w:rFonts w:ascii="Palatino Linotype" w:hAnsi="Palatino Linotype"/>
+          <w:bCs/>
+          <w:sz w:val="20"/>
+          <w:szCs w:val="20"/>
+        </w:rPr>
+        <w:t>elif</w:t>
+      </w:r>
+      <w:proofErr w:type="spellEnd"/>
+      <w:r>
+        <w:rPr>
+          <w:rFonts w:ascii="Palatino Linotype" w:hAnsi="Palatino Linotype"/>
+          <w:bCs/>
+          <w:sz w:val="20"/>
+          <w:szCs w:val="20"/>
+        </w:rPr>
+        <w:t xml:space="preserve"> </w:t>
+      </w:r>
+      <w:proofErr w:type="spellStart"/>
+      <w:r>
+        <w:rPr>
+          <w:rFonts w:ascii="Palatino Linotype" w:hAnsi="Palatino Linotype"/>
+          <w:bCs/>
+          <w:sz w:val="20"/>
+          <w:szCs w:val="20"/>
+        </w:rPr>
+        <w:t>court_costs.ordered</w:t>
+      </w:r>
+      <w:proofErr w:type="spellEnd"/>
+      <w:r>
+        <w:rPr>
+          <w:rFonts w:ascii="Palatino Linotype" w:hAnsi="Palatino Linotype"/>
+          <w:bCs/>
+          <w:sz w:val="20"/>
+          <w:szCs w:val="20"/>
+        </w:rPr>
+        <w:t xml:space="preserve"> == ‘Waived</w:t>
       </w:r>
       <w:r>
         <w:rPr>
@@ -2378,7 +4068,47 @@
           <w:sz w:val="20"/>
           <w:szCs w:val="20"/>
         </w:rPr>
-        <w:t>{% elif court_costs.ordered == ‘Imposed in companion case’ %}</w:t>
+        <w:t xml:space="preserve">{% </w:t>
+      </w:r>
+      <w:proofErr w:type="spellStart"/>
+      <w:r>
+        <w:rPr>
+          <w:rFonts w:ascii="Palatino Linotype" w:hAnsi="Palatino Linotype"/>
+          <w:bCs/>
+          <w:sz w:val="20"/>
+          <w:szCs w:val="20"/>
+        </w:rPr>
+        <w:t>elif</w:t>
+      </w:r>
+      <w:proofErr w:type="spellEnd"/>
+      <w:r>
+        <w:rPr>
+          <w:rFonts w:ascii="Palatino Linotype" w:hAnsi="Palatino Linotype"/>
+          <w:bCs/>
+          <w:sz w:val="20"/>
+          <w:szCs w:val="20"/>
+        </w:rPr>
+        <w:t xml:space="preserve"> </w:t>
+      </w:r>
+      <w:proofErr w:type="spellStart"/>
+      <w:r>
+        <w:rPr>
+          <w:rFonts w:ascii="Palatino Linotype" w:hAnsi="Palatino Linotype"/>
+          <w:bCs/>
+          <w:sz w:val="20"/>
+          <w:szCs w:val="20"/>
+        </w:rPr>
+        <w:t>court_costs.ordered</w:t>
+      </w:r>
+      <w:proofErr w:type="spellEnd"/>
+      <w:r>
+        <w:rPr>
+          <w:rFonts w:ascii="Palatino Linotype" w:hAnsi="Palatino Linotype"/>
+          <w:bCs/>
+          <w:sz w:val="20"/>
+          <w:szCs w:val="20"/>
+        </w:rPr>
+        <w:t xml:space="preserve"> == ‘Imposed in companion case’ %}</w:t>
       </w:r>
       <w:r>
         <w:rPr>
@@ -2406,7 +4136,47 @@
           <w:sz w:val="20"/>
           <w:szCs w:val="20"/>
         </w:rPr>
-        <w:t>{% elif court_costs.ordered == ‘No’ %}</w:t>
+        <w:t xml:space="preserve">{% </w:t>
+      </w:r>
+      <w:proofErr w:type="spellStart"/>
+      <w:r>
+        <w:rPr>
+          <w:rFonts w:ascii="Palatino Linotype" w:hAnsi="Palatino Linotype"/>
+          <w:bCs/>
+          <w:sz w:val="20"/>
+          <w:szCs w:val="20"/>
+        </w:rPr>
+        <w:t>elif</w:t>
+      </w:r>
+      <w:proofErr w:type="spellEnd"/>
+      <w:r>
+        <w:rPr>
+          <w:rFonts w:ascii="Palatino Linotype" w:hAnsi="Palatino Linotype"/>
+          <w:bCs/>
+          <w:sz w:val="20"/>
+          <w:szCs w:val="20"/>
+        </w:rPr>
+        <w:t xml:space="preserve"> </w:t>
+      </w:r>
+      <w:proofErr w:type="spellStart"/>
+      <w:r>
+        <w:rPr>
+          <w:rFonts w:ascii="Palatino Linotype" w:hAnsi="Palatino Linotype"/>
+          <w:bCs/>
+          <w:sz w:val="20"/>
+          <w:szCs w:val="20"/>
+        </w:rPr>
+        <w:t>court_costs.ordered</w:t>
+      </w:r>
+      <w:proofErr w:type="spellEnd"/>
+      <w:r>
+        <w:rPr>
+          <w:rFonts w:ascii="Palatino Linotype" w:hAnsi="Palatino Linotype"/>
+          <w:bCs/>
+          <w:sz w:val="20"/>
+          <w:szCs w:val="20"/>
+        </w:rPr>
+        <w:t xml:space="preserve"> == ‘No’ %}</w:t>
       </w:r>
       <w:r>
         <w:rPr>
@@ -2442,15 +4212,15 @@
           <w:sz w:val="20"/>
           <w:szCs w:val="20"/>
         </w:rPr>
-        <w:t>Having</w:t>
-      </w:r>
-      <w:r>
-        <w:rPr>
-          <w:rFonts w:ascii="Palatino Linotype" w:hAnsi="Palatino Linotype"/>
-          <w:sz w:val="20"/>
-          <w:szCs w:val="20"/>
-        </w:rPr>
-        <w:t xml:space="preserve"> been informed of the fines </w:t>
+        <w:t>The Court informed Defendant</w:t>
+      </w:r>
+      <w:r>
+        <w:rPr>
+          <w:rFonts w:ascii="Palatino Linotype" w:hAnsi="Palatino Linotype"/>
+          <w:sz w:val="20"/>
+          <w:szCs w:val="20"/>
+        </w:rPr>
+        <w:t xml:space="preserve"> of the fines </w:t>
       </w:r>
       <w:r>
         <w:rPr>
@@ -2469,7 +4239,27 @@
           <w:sz w:val="20"/>
           <w:szCs w:val="20"/>
         </w:rPr>
-        <w:t>if court_costs.ordered == ‘Yes’ %}</w:t>
+        <w:t xml:space="preserve">if </w:t>
+      </w:r>
+      <w:proofErr w:type="spellStart"/>
+      <w:r>
+        <w:rPr>
+          <w:rFonts w:ascii="Palatino Linotype" w:hAnsi="Palatino Linotype"/>
+          <w:bCs/>
+          <w:sz w:val="20"/>
+          <w:szCs w:val="20"/>
+        </w:rPr>
+        <w:t>court_costs.ordered</w:t>
+      </w:r>
+      <w:proofErr w:type="spellEnd"/>
+      <w:r>
+        <w:rPr>
+          <w:rFonts w:ascii="Palatino Linotype" w:hAnsi="Palatino Linotype"/>
+          <w:bCs/>
+          <w:sz w:val="20"/>
+          <w:szCs w:val="20"/>
+        </w:rPr>
+        <w:t xml:space="preserve"> == ‘Yes’ %}</w:t>
       </w:r>
       <w:r>
         <w:rPr>
@@ -2493,7 +4283,23 @@
           <w:sz w:val="20"/>
           <w:szCs w:val="20"/>
         </w:rPr>
-        <w:t xml:space="preserve">owed, Defendant expressed an ability to pay </w:t>
+        <w:t xml:space="preserve">owed, </w:t>
+      </w:r>
+      <w:r>
+        <w:rPr>
+          <w:rFonts w:ascii="Palatino Linotype" w:hAnsi="Palatino Linotype"/>
+          <w:sz w:val="20"/>
+          <w:szCs w:val="20"/>
+        </w:rPr>
+        <w:t xml:space="preserve">and </w:t>
+      </w:r>
+      <w:r>
+        <w:rPr>
+          <w:rFonts w:ascii="Palatino Linotype" w:hAnsi="Palatino Linotype"/>
+          <w:sz w:val="20"/>
+          <w:szCs w:val="20"/>
+        </w:rPr>
+        <w:t xml:space="preserve">Defendant expressed an ability to pay </w:t>
       </w:r>
       <w:r>
         <w:rPr>
@@ -2505,6 +4311,7 @@
         </w:rPr>
         <w:t xml:space="preserve">{{ </w:t>
       </w:r>
+      <w:proofErr w:type="spellStart"/>
       <w:r>
         <w:rPr>
           <w:rFonts w:ascii="Palatino Linotype" w:hAnsi="Palatino Linotype"/>
@@ -2523,7 +4330,18 @@
           <w:sz w:val="20"/>
           <w:szCs w:val="20"/>
         </w:rPr>
-        <w:t>ability_to_pay_time }}</w:t>
+        <w:t>ability_to_pay_time</w:t>
+      </w:r>
+      <w:proofErr w:type="spellEnd"/>
+      <w:r>
+        <w:rPr>
+          <w:rFonts w:ascii="Palatino Linotype" w:hAnsi="Palatino Linotype"/>
+          <w:b/>
+          <w:bCs/>
+          <w:sz w:val="20"/>
+          <w:szCs w:val="20"/>
+        </w:rPr>
+        <w:t xml:space="preserve"> }}</w:t>
       </w:r>
       <w:r>
         <w:rPr>
@@ -2567,7 +4385,27 @@
           <w:sz w:val="20"/>
           <w:szCs w:val="20"/>
         </w:rPr>
-        <w:t>if court_costs.ordered == ‘Yes’ %}</w:t>
+        <w:t xml:space="preserve">if </w:t>
+      </w:r>
+      <w:proofErr w:type="spellStart"/>
+      <w:r>
+        <w:rPr>
+          <w:rFonts w:ascii="Palatino Linotype" w:hAnsi="Palatino Linotype"/>
+          <w:bCs/>
+          <w:sz w:val="20"/>
+          <w:szCs w:val="20"/>
+        </w:rPr>
+        <w:t>court_costs.ordered</w:t>
+      </w:r>
+      <w:proofErr w:type="spellEnd"/>
+      <w:r>
+        <w:rPr>
+          <w:rFonts w:ascii="Palatino Linotype" w:hAnsi="Palatino Linotype"/>
+          <w:bCs/>
+          <w:sz w:val="20"/>
+          <w:szCs w:val="20"/>
+        </w:rPr>
+        <w:t xml:space="preserve"> == ‘Yes’ %}</w:t>
       </w:r>
       <w:r>
         <w:rPr>
@@ -2604,6 +4442,7 @@
         </w:rPr>
         <w:t xml:space="preserve">{{ </w:t>
       </w:r>
+      <w:proofErr w:type="spellStart"/>
       <w:r>
         <w:rPr>
           <w:rFonts w:ascii="Palatino Linotype" w:hAnsi="Palatino Linotype"/>
@@ -2622,7 +4461,18 @@
           <w:sz w:val="20"/>
           <w:szCs w:val="20"/>
         </w:rPr>
-        <w:t>balance_due_date }}</w:t>
+        <w:t>balance_due_date</w:t>
+      </w:r>
+      <w:proofErr w:type="spellEnd"/>
+      <w:r>
+        <w:rPr>
+          <w:rFonts w:ascii="Palatino Linotype" w:hAnsi="Palatino Linotype"/>
+          <w:b/>
+          <w:bCs/>
+          <w:sz w:val="20"/>
+          <w:szCs w:val="20"/>
+        </w:rPr>
+        <w:t xml:space="preserve"> }}</w:t>
       </w:r>
       <w:r>
         <w:rPr>
@@ -2640,13 +4490,23 @@
         </w:rPr>
         <w:t xml:space="preserve">{% if </w:t>
       </w:r>
-      <w:r>
-        <w:rPr>
-          <w:rFonts w:ascii="Palatino Linotype" w:hAnsi="Palatino Linotype"/>
-          <w:sz w:val="20"/>
-          <w:szCs w:val="20"/>
-        </w:rPr>
-        <w:t>fines_and_costs_jail_credit is true</w:t>
+      <w:proofErr w:type="spellStart"/>
+      <w:r>
+        <w:rPr>
+          <w:rFonts w:ascii="Palatino Linotype" w:hAnsi="Palatino Linotype"/>
+          <w:sz w:val="20"/>
+          <w:szCs w:val="20"/>
+        </w:rPr>
+        <w:t>fines_and_costs_jail_credit</w:t>
+      </w:r>
+      <w:proofErr w:type="spellEnd"/>
+      <w:r>
+        <w:rPr>
+          <w:rFonts w:ascii="Palatino Linotype" w:hAnsi="Palatino Linotype"/>
+          <w:sz w:val="20"/>
+          <w:szCs w:val="20"/>
+        </w:rPr>
+        <w:t xml:space="preserve"> is true</w:t>
       </w:r>
       <w:r>
         <w:rPr>
@@ -2666,6 +4526,7 @@
         </w:rPr>
         <w:t xml:space="preserve">{{ </w:t>
       </w:r>
+      <w:proofErr w:type="spellStart"/>
       <w:r>
         <w:rPr>
           <w:rFonts w:ascii="Palatino Linotype" w:hAnsi="Palatino Linotype"/>
@@ -2676,6 +4537,7 @@
         </w:rPr>
         <w:t>fine_jail_days</w:t>
       </w:r>
+      <w:proofErr w:type="spellEnd"/>
       <w:r>
         <w:rPr>
           <w:rFonts w:ascii="Palatino Linotype" w:hAnsi="Palatino Linotype"/>
@@ -2726,7 +4588,25 @@
           <w:sz w:val="20"/>
           <w:szCs w:val="20"/>
         </w:rPr>
-        <w:t>{% if court_costs.ability_to_pay_time != ‘forthwith’ %}</w:t>
+        <w:t xml:space="preserve">{% if </w:t>
+      </w:r>
+      <w:proofErr w:type="spellStart"/>
+      <w:r>
+        <w:rPr>
+          <w:rFonts w:ascii="Palatino Linotype" w:hAnsi="Palatino Linotype"/>
+          <w:sz w:val="20"/>
+          <w:szCs w:val="20"/>
+        </w:rPr>
+        <w:t>court_costs.ability_to_pay_time</w:t>
+      </w:r>
+      <w:proofErr w:type="spellEnd"/>
+      <w:r>
+        <w:rPr>
+          <w:rFonts w:ascii="Palatino Linotype" w:hAnsi="Palatino Linotype"/>
+          <w:sz w:val="20"/>
+          <w:szCs w:val="20"/>
+        </w:rPr>
+        <w:t xml:space="preserve"> != ‘forthwith’ %}</w:t>
       </w:r>
       <w:r>
         <w:rPr>
@@ -2753,7 +4633,27 @@
           <w:sz w:val="20"/>
           <w:szCs w:val="20"/>
         </w:rPr>
-        <w:t>if court_costs.ordered == ‘Yes’ %}</w:t>
+        <w:t xml:space="preserve">if </w:t>
+      </w:r>
+      <w:proofErr w:type="spellStart"/>
+      <w:r>
+        <w:rPr>
+          <w:rFonts w:ascii="Palatino Linotype" w:hAnsi="Palatino Linotype"/>
+          <w:bCs/>
+          <w:sz w:val="20"/>
+          <w:szCs w:val="20"/>
+        </w:rPr>
+        <w:t>court_costs.ordered</w:t>
+      </w:r>
+      <w:proofErr w:type="spellEnd"/>
+      <w:r>
+        <w:rPr>
+          <w:rFonts w:ascii="Palatino Linotype" w:hAnsi="Palatino Linotype"/>
+          <w:bCs/>
+          <w:sz w:val="20"/>
+          <w:szCs w:val="20"/>
+        </w:rPr>
+        <w:t xml:space="preserve"> == ‘Yes’ %}</w:t>
       </w:r>
       <w:r>
         <w:rPr>
@@ -2809,15 +4709,33 @@
           <w:sz w:val="20"/>
           <w:szCs w:val="20"/>
         </w:rPr>
-        <w:t>{% if community_service</w:t>
-      </w:r>
-      <w:r>
-        <w:rPr>
-          <w:rFonts w:ascii="Palatino Linotype" w:hAnsi="Palatino Linotype"/>
-          <w:sz w:val="20"/>
-          <w:szCs w:val="20"/>
-        </w:rPr>
-        <w:t xml:space="preserve">.ordered is true </w:t>
+        <w:t xml:space="preserve">{% if </w:t>
+      </w:r>
+      <w:proofErr w:type="spellStart"/>
+      <w:r>
+        <w:rPr>
+          <w:rFonts w:ascii="Palatino Linotype" w:hAnsi="Palatino Linotype"/>
+          <w:sz w:val="20"/>
+          <w:szCs w:val="20"/>
+        </w:rPr>
+        <w:t>community_service</w:t>
+      </w:r>
+      <w:r>
+        <w:rPr>
+          <w:rFonts w:ascii="Palatino Linotype" w:hAnsi="Palatino Linotype"/>
+          <w:sz w:val="20"/>
+          <w:szCs w:val="20"/>
+        </w:rPr>
+        <w:t>.ordered</w:t>
+      </w:r>
+      <w:proofErr w:type="spellEnd"/>
+      <w:r>
+        <w:rPr>
+          <w:rFonts w:ascii="Palatino Linotype" w:hAnsi="Palatino Linotype"/>
+          <w:sz w:val="20"/>
+          <w:szCs w:val="20"/>
+        </w:rPr>
+        <w:t xml:space="preserve"> is true </w:t>
       </w:r>
       <w:r>
         <w:rPr>
@@ -2887,6 +4805,7 @@
         </w:rPr>
         <w:t xml:space="preserve">{{ </w:t>
       </w:r>
+      <w:proofErr w:type="spellStart"/>
       <w:r>
         <w:rPr>
           <w:rFonts w:ascii="Palatino Linotype" w:hAnsi="Palatino Linotype"/>
@@ -2901,7 +4820,16 @@
           <w:sz w:val="20"/>
           <w:szCs w:val="20"/>
         </w:rPr>
-        <w:t>hours_of_service }}</w:t>
+        <w:t>hours_of_service</w:t>
+      </w:r>
+      <w:proofErr w:type="spellEnd"/>
+      <w:r>
+        <w:rPr>
+          <w:rFonts w:ascii="Palatino Linotype" w:hAnsi="Palatino Linotype"/>
+          <w:sz w:val="20"/>
+          <w:szCs w:val="20"/>
+        </w:rPr>
+        <w:t xml:space="preserve"> }}</w:t>
       </w:r>
       <w:r>
         <w:rPr>
@@ -2919,6 +4847,7 @@
         </w:rPr>
         <w:t xml:space="preserve">{{ </w:t>
       </w:r>
+      <w:proofErr w:type="spellStart"/>
       <w:r>
         <w:rPr>
           <w:rFonts w:ascii="Palatino Linotype" w:hAnsi="Palatino Linotype"/>
@@ -2933,7 +4862,16 @@
           <w:sz w:val="20"/>
           <w:szCs w:val="20"/>
         </w:rPr>
-        <w:t>days_to_complete_service }}</w:t>
+        <w:t>days_to_complete_service</w:t>
+      </w:r>
+      <w:proofErr w:type="spellEnd"/>
+      <w:r>
+        <w:rPr>
+          <w:rFonts w:ascii="Palatino Linotype" w:hAnsi="Palatino Linotype"/>
+          <w:sz w:val="20"/>
+          <w:szCs w:val="20"/>
+        </w:rPr>
+        <w:t xml:space="preserve"> }}</w:t>
       </w:r>
       <w:r>
         <w:rPr>
@@ -2951,6 +4889,7 @@
         </w:rPr>
         <w:t xml:space="preserve">{{ </w:t>
       </w:r>
+      <w:proofErr w:type="spellStart"/>
       <w:r>
         <w:rPr>
           <w:rFonts w:ascii="Palatino Linotype" w:hAnsi="Palatino Linotype"/>
@@ -2965,7 +4904,16 @@
           <w:sz w:val="20"/>
           <w:szCs w:val="20"/>
         </w:rPr>
-        <w:t>due_date_for_service }}</w:t>
+        <w:t>due_date_for_service</w:t>
+      </w:r>
+      <w:proofErr w:type="spellEnd"/>
+      <w:r>
+        <w:rPr>
+          <w:rFonts w:ascii="Palatino Linotype" w:hAnsi="Palatino Linotype"/>
+          <w:sz w:val="20"/>
+          <w:szCs w:val="20"/>
+        </w:rPr>
+        <w:t xml:space="preserve"> }}</w:t>
       </w:r>
       <w:r>
         <w:rPr>
@@ -2989,7 +4937,43 @@
           <w:sz w:val="20"/>
           <w:szCs w:val="20"/>
         </w:rPr>
-        <w:t>{% if fra_in_file is not none %}{% if fra_in_court is not none %}</w:t>
+        <w:t xml:space="preserve">{% if </w:t>
+      </w:r>
+      <w:proofErr w:type="spellStart"/>
+      <w:r>
+        <w:rPr>
+          <w:rFonts w:ascii="Palatino Linotype" w:hAnsi="Palatino Linotype"/>
+          <w:sz w:val="20"/>
+          <w:szCs w:val="20"/>
+        </w:rPr>
+        <w:t>fra_in_file</w:t>
+      </w:r>
+      <w:proofErr w:type="spellEnd"/>
+      <w:r>
+        <w:rPr>
+          <w:rFonts w:ascii="Palatino Linotype" w:hAnsi="Palatino Linotype"/>
+          <w:sz w:val="20"/>
+          <w:szCs w:val="20"/>
+        </w:rPr>
+        <w:t xml:space="preserve"> is not none %}{% if </w:t>
+      </w:r>
+      <w:proofErr w:type="spellStart"/>
+      <w:r>
+        <w:rPr>
+          <w:rFonts w:ascii="Palatino Linotype" w:hAnsi="Palatino Linotype"/>
+          <w:sz w:val="20"/>
+          <w:szCs w:val="20"/>
+        </w:rPr>
+        <w:t>fra_in_court</w:t>
+      </w:r>
+      <w:proofErr w:type="spellEnd"/>
+      <w:r>
+        <w:rPr>
+          <w:rFonts w:ascii="Palatino Linotype" w:hAnsi="Palatino Linotype"/>
+          <w:sz w:val="20"/>
+          <w:szCs w:val="20"/>
+        </w:rPr>
+        <w:t xml:space="preserve"> is not none %}</w:t>
       </w:r>
       <w:r>
         <w:rPr>
@@ -3058,7 +5042,27 @@
           <w:sz w:val="20"/>
           <w:szCs w:val="20"/>
         </w:rPr>
-        <w:t xml:space="preserve">{% if fra_in_file is true %} </w:t>
+        <w:t xml:space="preserve">{% if </w:t>
+      </w:r>
+      <w:proofErr w:type="spellStart"/>
+      <w:r>
+        <w:rPr>
+          <w:rFonts w:ascii="Palatino Linotype" w:hAnsi="Palatino Linotype"/>
+          <w:bCs/>
+          <w:sz w:val="20"/>
+          <w:szCs w:val="20"/>
+        </w:rPr>
+        <w:t>fra_in_file</w:t>
+      </w:r>
+      <w:proofErr w:type="spellEnd"/>
+      <w:r>
+        <w:rPr>
+          <w:rFonts w:ascii="Palatino Linotype" w:hAnsi="Palatino Linotype"/>
+          <w:bCs/>
+          <w:sz w:val="20"/>
+          <w:szCs w:val="20"/>
+        </w:rPr>
+        <w:t xml:space="preserve"> is true %} </w:t>
       </w:r>
       <w:r>
         <w:rPr>
@@ -3084,7 +5088,27 @@
           <w:sz w:val="20"/>
           <w:szCs w:val="20"/>
         </w:rPr>
-        <w:t xml:space="preserve">{% endif %}{% if fra_in_court is true %} </w:t>
+        <w:t xml:space="preserve">{% endif %}{% if </w:t>
+      </w:r>
+      <w:proofErr w:type="spellStart"/>
+      <w:r>
+        <w:rPr>
+          <w:rFonts w:ascii="Palatino Linotype" w:hAnsi="Palatino Linotype"/>
+          <w:bCs/>
+          <w:sz w:val="20"/>
+          <w:szCs w:val="20"/>
+        </w:rPr>
+        <w:t>fra_in_court</w:t>
+      </w:r>
+      <w:proofErr w:type="spellEnd"/>
+      <w:r>
+        <w:rPr>
+          <w:rFonts w:ascii="Palatino Linotype" w:hAnsi="Palatino Linotype"/>
+          <w:bCs/>
+          <w:sz w:val="20"/>
+          <w:szCs w:val="20"/>
+        </w:rPr>
+        <w:t xml:space="preserve"> is true %} </w:t>
       </w:r>
       <w:r>
         <w:rPr>
@@ -3101,7 +5125,47 @@
           <w:sz w:val="20"/>
           <w:szCs w:val="20"/>
         </w:rPr>
-        <w:t>{% endif %}{% if fra_in_file is false %}{% if fra_in_court is false %}</w:t>
+        <w:t xml:space="preserve">{% endif %}{% if </w:t>
+      </w:r>
+      <w:proofErr w:type="spellStart"/>
+      <w:r>
+        <w:rPr>
+          <w:rFonts w:ascii="Palatino Linotype" w:hAnsi="Palatino Linotype"/>
+          <w:bCs/>
+          <w:sz w:val="20"/>
+          <w:szCs w:val="20"/>
+        </w:rPr>
+        <w:t>fra_in_file</w:t>
+      </w:r>
+      <w:proofErr w:type="spellEnd"/>
+      <w:r>
+        <w:rPr>
+          <w:rFonts w:ascii="Palatino Linotype" w:hAnsi="Palatino Linotype"/>
+          <w:bCs/>
+          <w:sz w:val="20"/>
+          <w:szCs w:val="20"/>
+        </w:rPr>
+        <w:t xml:space="preserve"> is false %}{% if </w:t>
+      </w:r>
+      <w:proofErr w:type="spellStart"/>
+      <w:r>
+        <w:rPr>
+          <w:rFonts w:ascii="Palatino Linotype" w:hAnsi="Palatino Linotype"/>
+          <w:bCs/>
+          <w:sz w:val="20"/>
+          <w:szCs w:val="20"/>
+        </w:rPr>
+        <w:t>fra_in_court</w:t>
+      </w:r>
+      <w:proofErr w:type="spellEnd"/>
+      <w:r>
+        <w:rPr>
+          <w:rFonts w:ascii="Palatino Linotype" w:hAnsi="Palatino Linotype"/>
+          <w:bCs/>
+          <w:sz w:val="20"/>
+          <w:szCs w:val="20"/>
+        </w:rPr>
+        <w:t xml:space="preserve"> is false %}</w:t>
       </w:r>
       <w:r>
         <w:rPr>
@@ -3127,6 +5191,7 @@
         </w:rPr>
         <w:t xml:space="preserve">{% if </w:t>
       </w:r>
+      <w:proofErr w:type="spellStart"/>
       <w:r>
         <w:rPr>
           <w:rFonts w:ascii="Palatino Linotype" w:hAnsi="Palatino Linotype"/>
@@ -3141,7 +5206,16 @@
           <w:sz w:val="20"/>
           <w:szCs w:val="20"/>
         </w:rPr>
-        <w:t>.ordered is true</w:t>
+        <w:t>.ordered</w:t>
+      </w:r>
+      <w:proofErr w:type="spellEnd"/>
+      <w:r>
+        <w:rPr>
+          <w:rFonts w:ascii="Palatino Linotype" w:hAnsi="Palatino Linotype"/>
+          <w:sz w:val="20"/>
+          <w:szCs w:val="20"/>
+        </w:rPr>
+        <w:t xml:space="preserve"> is true</w:t>
       </w:r>
       <w:r>
         <w:rPr>
@@ -3212,6 +5286,7 @@
         </w:rPr>
         <w:t xml:space="preserve">{{ </w:t>
       </w:r>
+      <w:proofErr w:type="spellStart"/>
       <w:r>
         <w:rPr>
           <w:rFonts w:ascii="Palatino Linotype" w:hAnsi="Palatino Linotype"/>
@@ -3226,7 +5301,16 @@
           <w:sz w:val="20"/>
           <w:szCs w:val="20"/>
         </w:rPr>
-        <w:t>.license_type }}</w:t>
+        <w:t>.license_type</w:t>
+      </w:r>
+      <w:proofErr w:type="spellEnd"/>
+      <w:r>
+        <w:rPr>
+          <w:rFonts w:ascii="Palatino Linotype" w:hAnsi="Palatino Linotype"/>
+          <w:sz w:val="20"/>
+          <w:szCs w:val="20"/>
+        </w:rPr>
+        <w:t xml:space="preserve"> }}</w:t>
       </w:r>
       <w:r>
         <w:rPr>
@@ -3236,6 +5320,7 @@
         </w:rPr>
         <w:t xml:space="preserve"> license is suspended from {{ </w:t>
       </w:r>
+      <w:proofErr w:type="spellStart"/>
       <w:r>
         <w:rPr>
           <w:rFonts w:ascii="Palatino Linotype" w:hAnsi="Palatino Linotype"/>
@@ -3258,7 +5343,16 @@
           <w:sz w:val="20"/>
           <w:szCs w:val="20"/>
         </w:rPr>
-        <w:t>suspended_date }}</w:t>
+        <w:t>suspended_date</w:t>
+      </w:r>
+      <w:proofErr w:type="spellEnd"/>
+      <w:r>
+        <w:rPr>
+          <w:rFonts w:ascii="Palatino Linotype" w:hAnsi="Palatino Linotype"/>
+          <w:sz w:val="20"/>
+          <w:szCs w:val="20"/>
+        </w:rPr>
+        <w:t xml:space="preserve"> }}</w:t>
       </w:r>
       <w:r>
         <w:rPr>
@@ -3276,6 +5370,7 @@
         </w:rPr>
         <w:t xml:space="preserve"> for a term of {{ </w:t>
       </w:r>
+      <w:proofErr w:type="spellStart"/>
       <w:r>
         <w:rPr>
           <w:rFonts w:ascii="Palatino Linotype" w:hAnsi="Palatino Linotype"/>
@@ -3300,6 +5395,7 @@
         </w:rPr>
         <w:t>suspension_term</w:t>
       </w:r>
+      <w:proofErr w:type="spellEnd"/>
       <w:r>
         <w:rPr>
           <w:rFonts w:ascii="Palatino Linotype" w:hAnsi="Palatino Linotype"/>
@@ -3324,6 +5420,7 @@
         </w:rPr>
         <w:t xml:space="preserve">{% if </w:t>
       </w:r>
+      <w:proofErr w:type="spellStart"/>
       <w:r>
         <w:rPr>
           <w:rFonts w:ascii="Palatino Linotype" w:hAnsi="Palatino Linotype"/>
@@ -3348,6 +5445,7 @@
         </w:rPr>
         <w:t>als_terminated</w:t>
       </w:r>
+      <w:proofErr w:type="spellEnd"/>
       <w:r>
         <w:rPr>
           <w:rFonts w:ascii="Palatino Linotype" w:hAnsi="Palatino Linotype"/>
@@ -3396,6 +5494,7 @@
         </w:rPr>
         <w:t xml:space="preserve">{% if </w:t>
       </w:r>
+      <w:proofErr w:type="spellStart"/>
       <w:r>
         <w:rPr>
           <w:rFonts w:ascii="Palatino Linotype" w:hAnsi="Palatino Linotype"/>
@@ -3410,7 +5509,16 @@
           <w:sz w:val="20"/>
           <w:szCs w:val="20"/>
         </w:rPr>
-        <w:t xml:space="preserve">.remedial_driving_class_required is true %}The </w:t>
+        <w:t>.remedial_driving_class_required</w:t>
+      </w:r>
+      <w:proofErr w:type="spellEnd"/>
+      <w:r>
+        <w:rPr>
+          <w:rFonts w:ascii="Palatino Linotype" w:hAnsi="Palatino Linotype"/>
+          <w:sz w:val="20"/>
+          <w:szCs w:val="20"/>
+        </w:rPr>
+        <w:t xml:space="preserve"> is true %}The </w:t>
       </w:r>
       <w:r>
         <w:rPr>
@@ -3452,6 +5560,7 @@
         </w:rPr>
         <w:t xml:space="preserve">{% endif %}{% if </w:t>
       </w:r>
+      <w:proofErr w:type="spellStart"/>
       <w:r>
         <w:rPr>
           <w:rFonts w:ascii="Palatino Linotype" w:hAnsi="Palatino Linotype"/>
@@ -3476,6 +5585,7 @@
         </w:rPr>
         <w:t>.ordered</w:t>
       </w:r>
+      <w:proofErr w:type="spellEnd"/>
       <w:r>
         <w:rPr>
           <w:rFonts w:ascii="Palatino Linotype" w:hAnsi="Palatino Linotype"/>
@@ -3537,6 +5647,7 @@
         </w:rPr>
         <w:t xml:space="preserve">{{ </w:t>
       </w:r>
+      <w:proofErr w:type="spellStart"/>
       <w:r>
         <w:rPr>
           <w:rFonts w:ascii="Palatino Linotype" w:hAnsi="Palatino Linotype"/>
@@ -3551,7 +5662,16 @@
           <w:sz w:val="20"/>
           <w:szCs w:val="20"/>
         </w:rPr>
-        <w:t>terms }}</w:t>
+        <w:t>terms</w:t>
+      </w:r>
+      <w:proofErr w:type="spellEnd"/>
+      <w:r>
+        <w:rPr>
+          <w:rFonts w:ascii="Palatino Linotype" w:hAnsi="Palatino Linotype"/>
+          <w:sz w:val="20"/>
+          <w:szCs w:val="20"/>
+        </w:rPr>
+        <w:t xml:space="preserve"> }}</w:t>
       </w:r>
       <w:r>
         <w:rPr>
@@ -3713,15 +5833,33 @@
           <w:sz w:val="20"/>
           <w:szCs w:val="20"/>
         </w:rPr>
-        <w:t>{{ judicial_officer.officer_</w:t>
-      </w:r>
-      <w:r>
-        <w:rPr>
-          <w:rFonts w:ascii="Palatino Linotype" w:hAnsi="Palatino Linotype"/>
-          <w:sz w:val="20"/>
-          <w:szCs w:val="20"/>
-        </w:rPr>
-        <w:t>type }}</w:t>
+        <w:t xml:space="preserve">{{ </w:t>
+      </w:r>
+      <w:proofErr w:type="spellStart"/>
+      <w:r>
+        <w:rPr>
+          <w:rFonts w:ascii="Palatino Linotype" w:hAnsi="Palatino Linotype"/>
+          <w:sz w:val="20"/>
+          <w:szCs w:val="20"/>
+        </w:rPr>
+        <w:t>judicial_officer.officer_</w:t>
+      </w:r>
+      <w:r>
+        <w:rPr>
+          <w:rFonts w:ascii="Palatino Linotype" w:hAnsi="Palatino Linotype"/>
+          <w:sz w:val="20"/>
+          <w:szCs w:val="20"/>
+        </w:rPr>
+        <w:t>type</w:t>
+      </w:r>
+      <w:proofErr w:type="spellEnd"/>
+      <w:r>
+        <w:rPr>
+          <w:rFonts w:ascii="Palatino Linotype" w:hAnsi="Palatino Linotype"/>
+          <w:sz w:val="20"/>
+          <w:szCs w:val="20"/>
+        </w:rPr>
+        <w:t xml:space="preserve"> }}</w:t>
       </w:r>
       <w:r>
         <w:rPr>
@@ -3737,7 +5875,16 @@
           <w:sz w:val="20"/>
           <w:szCs w:val="20"/>
         </w:rPr>
-        <w:t>{{ judicial_officer</w:t>
+        <w:t xml:space="preserve">{{ </w:t>
+      </w:r>
+      <w:proofErr w:type="spellStart"/>
+      <w:r>
+        <w:rPr>
+          <w:rFonts w:ascii="Palatino Linotype" w:hAnsi="Palatino Linotype"/>
+          <w:sz w:val="20"/>
+          <w:szCs w:val="20"/>
+        </w:rPr>
+        <w:t>judicial_officer</w:t>
       </w:r>
       <w:r>
         <w:rPr>
@@ -3747,6 +5894,7 @@
         </w:rPr>
         <w:t>.first_name</w:t>
       </w:r>
+      <w:proofErr w:type="spellEnd"/>
       <w:r>
         <w:rPr>
           <w:rFonts w:ascii="Palatino Linotype" w:hAnsi="Palatino Linotype"/>
@@ -3769,7 +5917,16 @@
           <w:sz w:val="20"/>
           <w:szCs w:val="20"/>
         </w:rPr>
-        <w:t>{{ judicial_officer</w:t>
+        <w:t xml:space="preserve">{{ </w:t>
+      </w:r>
+      <w:proofErr w:type="spellStart"/>
+      <w:r>
+        <w:rPr>
+          <w:rFonts w:ascii="Palatino Linotype" w:hAnsi="Palatino Linotype"/>
+          <w:sz w:val="20"/>
+          <w:szCs w:val="20"/>
+        </w:rPr>
+        <w:t>judicial_officer</w:t>
       </w:r>
       <w:r>
         <w:rPr>
@@ -3779,6 +5936,7 @@
         </w:rPr>
         <w:t>.last_name</w:t>
       </w:r>
+      <w:proofErr w:type="spellEnd"/>
       <w:r>
         <w:rPr>
           <w:rFonts w:ascii="Palatino Linotype" w:hAnsi="Palatino Linotype"/>
@@ -3824,7 +5982,17 @@
           <w:sz w:val="20"/>
           <w:szCs w:val="20"/>
         </w:rPr>
-        <w:t>% if judicial_of</w:t>
+        <w:t xml:space="preserve">% if </w:t>
+      </w:r>
+      <w:proofErr w:type="spellStart"/>
+      <w:r>
+        <w:rPr>
+          <w:rFonts w:ascii="Palatino Linotype" w:hAnsi="Palatino Linotype"/>
+          <w:bCs/>
+          <w:sz w:val="20"/>
+          <w:szCs w:val="20"/>
+        </w:rPr>
+        <w:t>judicial_of</w:t>
       </w:r>
       <w:r>
         <w:rPr>
@@ -3851,7 +6019,17 @@
           <w:sz w:val="20"/>
           <w:szCs w:val="20"/>
         </w:rPr>
-        <w:t>_type  ==  ‘Magistrate’ %}</w:t>
+        <w:t>_type</w:t>
+      </w:r>
+      <w:proofErr w:type="spellEnd"/>
+      <w:r>
+        <w:rPr>
+          <w:rFonts w:ascii="Palatino Linotype" w:hAnsi="Palatino Linotype"/>
+          <w:bCs/>
+          <w:sz w:val="20"/>
+          <w:szCs w:val="20"/>
+        </w:rPr>
+        <w:t xml:space="preserve">  ==  ‘Magistrate’ %}</w:t>
       </w:r>
     </w:p>
     <w:p>
@@ -4009,7 +6187,43 @@
           <w:sz w:val="16"/>
           <w:szCs w:val="16"/>
         </w:rPr>
-        <w:t>Prosecutor’s Office: PS    OM     EM; Defendant’s Attorney: PS     OM     EM; {{ defendant.first_name }} {{ defendant.last_name}}: PS     OM     EM;</w:t>
+        <w:t xml:space="preserve">Prosecutor’s Office: PS    OM     EM; Defendant’s Attorney: PS     OM     EM; {{ </w:t>
+      </w:r>
+      <w:proofErr w:type="spellStart"/>
+      <w:r>
+        <w:rPr>
+          <w:rFonts w:ascii="Palatino Linotype" w:hAnsi="Palatino Linotype"/>
+          <w:sz w:val="16"/>
+          <w:szCs w:val="16"/>
+        </w:rPr>
+        <w:t>defendant.first_name</w:t>
+      </w:r>
+      <w:proofErr w:type="spellEnd"/>
+      <w:r>
+        <w:rPr>
+          <w:rFonts w:ascii="Palatino Linotype" w:hAnsi="Palatino Linotype"/>
+          <w:sz w:val="16"/>
+          <w:szCs w:val="16"/>
+        </w:rPr>
+        <w:t xml:space="preserve"> }} {{ </w:t>
+      </w:r>
+      <w:proofErr w:type="spellStart"/>
+      <w:r>
+        <w:rPr>
+          <w:rFonts w:ascii="Palatino Linotype" w:hAnsi="Palatino Linotype"/>
+          <w:sz w:val="16"/>
+          <w:szCs w:val="16"/>
+        </w:rPr>
+        <w:t>defendant.last_name</w:t>
+      </w:r>
+      <w:proofErr w:type="spellEnd"/>
+      <w:r>
+        <w:rPr>
+          <w:rFonts w:ascii="Palatino Linotype" w:hAnsi="Palatino Linotype"/>
+          <w:sz w:val="16"/>
+          <w:szCs w:val="16"/>
+        </w:rPr>
+        <w:t>}}: PS     OM     EM;</w:t>
       </w:r>
     </w:p>
     <w:p>
@@ -4038,7 +6252,79 @@
           <w:sz w:val="16"/>
           <w:szCs w:val="16"/>
         </w:rPr>
-        <w:t>{% if community_control.ordered is true or bond_conditions.monitoring is true %}Community Control: PS    EM;{% endif %}{% if jail_terms.ordered is true or apply_jtc == ‘Sentence’ %}County Jail: PS   EM;{% endif %}</w:t>
+        <w:t xml:space="preserve">{% if </w:t>
+      </w:r>
+      <w:proofErr w:type="spellStart"/>
+      <w:r>
+        <w:rPr>
+          <w:rFonts w:ascii="Palatino Linotype" w:hAnsi="Palatino Linotype"/>
+          <w:sz w:val="16"/>
+          <w:szCs w:val="16"/>
+        </w:rPr>
+        <w:t>community_control.ordered</w:t>
+      </w:r>
+      <w:proofErr w:type="spellEnd"/>
+      <w:r>
+        <w:rPr>
+          <w:rFonts w:ascii="Palatino Linotype" w:hAnsi="Palatino Linotype"/>
+          <w:sz w:val="16"/>
+          <w:szCs w:val="16"/>
+        </w:rPr>
+        <w:t xml:space="preserve"> is true or </w:t>
+      </w:r>
+      <w:proofErr w:type="spellStart"/>
+      <w:r>
+        <w:rPr>
+          <w:rFonts w:ascii="Palatino Linotype" w:hAnsi="Palatino Linotype"/>
+          <w:sz w:val="16"/>
+          <w:szCs w:val="16"/>
+        </w:rPr>
+        <w:t>bond_conditions.monitoring</w:t>
+      </w:r>
+      <w:proofErr w:type="spellEnd"/>
+      <w:r>
+        <w:rPr>
+          <w:rFonts w:ascii="Palatino Linotype" w:hAnsi="Palatino Linotype"/>
+          <w:sz w:val="16"/>
+          <w:szCs w:val="16"/>
+        </w:rPr>
+        <w:t xml:space="preserve"> is true %}Community Control: PS    EM;{% endif %}{% if </w:t>
+      </w:r>
+      <w:proofErr w:type="spellStart"/>
+      <w:r>
+        <w:rPr>
+          <w:rFonts w:ascii="Palatino Linotype" w:hAnsi="Palatino Linotype"/>
+          <w:sz w:val="16"/>
+          <w:szCs w:val="16"/>
+        </w:rPr>
+        <w:t>jail_terms.ordered</w:t>
+      </w:r>
+      <w:proofErr w:type="spellEnd"/>
+      <w:r>
+        <w:rPr>
+          <w:rFonts w:ascii="Palatino Linotype" w:hAnsi="Palatino Linotype"/>
+          <w:sz w:val="16"/>
+          <w:szCs w:val="16"/>
+        </w:rPr>
+        <w:t xml:space="preserve"> is true or </w:t>
+      </w:r>
+      <w:proofErr w:type="spellStart"/>
+      <w:r>
+        <w:rPr>
+          <w:rFonts w:ascii="Palatino Linotype" w:hAnsi="Palatino Linotype"/>
+          <w:sz w:val="16"/>
+          <w:szCs w:val="16"/>
+        </w:rPr>
+        <w:t>apply_jtc</w:t>
+      </w:r>
+      <w:proofErr w:type="spellEnd"/>
+      <w:r>
+        <w:rPr>
+          <w:rFonts w:ascii="Palatino Linotype" w:hAnsi="Palatino Linotype"/>
+          <w:sz w:val="16"/>
+          <w:szCs w:val="16"/>
+        </w:rPr>
+        <w:t xml:space="preserve"> == ‘Sentence’ %}County Jail: PS   EM;{% endif %}</w:t>
       </w:r>
     </w:p>
     <w:p>
@@ -4080,7 +6366,7 @@
 </file>
 
 <file path=word/endnotes.xml><?xml version="1.0" encoding="utf-8"?>
-<w:endnotes xmlns:wpc="http://schemas.microsoft.com/office/word/2010/wordprocessingCanvas" xmlns:cx="http://schemas.microsoft.com/office/drawing/2014/chartex" xmlns:cx1="http://schemas.microsoft.com/office/drawing/2015/9/8/chartex" xmlns:cx2="http://schemas.microsoft.com/office/drawing/2015/10/21/chartex" xmlns:cx3="http://schemas.microsoft.com/office/drawing/2016/5/9/chartex" xmlns:cx4="http://schemas.microsoft.com/office/drawing/2016/5/10/chartex" xmlns:cx5="http://schemas.microsoft.com/office/drawing/2016/5/11/chartex" xmlns:cx6="http://schemas.microsoft.com/office/drawing/2016/5/12/chartex" xmlns:cx7="http://schemas.microsoft.com/office/drawing/2016/5/13/chartex" xmlns:cx8="http://schemas.microsoft.com/office/drawing/2016/5/14/chartex" xmlns:mc="http://schemas.openxmlformats.org/markup-compatibility/2006" xmlns:aink="http://schemas.microsoft.com/office/drawing/2016/ink" xmlns:am3d="http://schemas.microsoft.com/office/drawing/2017/model3d" xmlns:o="urn:schemas-microsoft-com:office:office" xmlns:r="http://schemas.openxmlformats.org/officeDocument/2006/relationships" xmlns:m="http://schemas.openxmlformats.org/officeDocument/2006/math" xmlns:v="urn:schemas-microsoft-com:vml" xmlns:wp14="http://schemas.microsoft.com/office/word/2010/wordprocessingDrawing" xmlns:wp="http://schemas.openxmlformats.org/drawingml/2006/wordprocessingDrawing" xmlns:w10="urn:schemas-microsoft-com:office:word" xmlns:w="http://schemas.openxmlformats.org/wordprocessingml/2006/main" xmlns:w14="http://schemas.microsoft.com/office/word/2010/wordml" xmlns:w15="http://schemas.microsoft.com/office/word/2012/wordml" xmlns:w16cex="http://schemas.microsoft.com/office/word/2018/wordml/cex" xmlns:w16cid="http://schemas.microsoft.com/office/word/2016/wordml/cid" xmlns:w16="http://schemas.microsoft.com/office/word/2018/wordml" xmlns:w16sdtdh="http://schemas.microsoft.com/office/word/2020/wordml/sdtdatahash" xmlns:w16se="http://schemas.microsoft.com/office/word/2015/wordml/symex" xmlns:wpg="http://schemas.microsoft.com/office/word/2010/wordprocessingGroup" xmlns:wpi="http://schemas.microsoft.com/office/word/2010/wordprocessingInk" xmlns:wne="http://schemas.microsoft.com/office/word/2006/wordml" xmlns:wps="http://schemas.microsoft.com/office/word/2010/wordprocessingShape" mc:Ignorable="w14 w15 w16se w16cid w16 w16cex w16sdtdh wp14">
+<w:endnotes xmlns:wpc="http://schemas.microsoft.com/office/word/2010/wordprocessingCanvas" xmlns:cx="http://schemas.microsoft.com/office/drawing/2014/chartex" xmlns:cx1="http://schemas.microsoft.com/office/drawing/2015/9/8/chartex" xmlns:cx2="http://schemas.microsoft.com/office/drawing/2015/10/21/chartex" xmlns:cx3="http://schemas.microsoft.com/office/drawing/2016/5/9/chartex" xmlns:cx4="http://schemas.microsoft.com/office/drawing/2016/5/10/chartex" xmlns:cx5="http://schemas.microsoft.com/office/drawing/2016/5/11/chartex" xmlns:cx6="http://schemas.microsoft.com/office/drawing/2016/5/12/chartex" xmlns:cx7="http://schemas.microsoft.com/office/drawing/2016/5/13/chartex" xmlns:cx8="http://schemas.microsoft.com/office/drawing/2016/5/14/chartex" xmlns:mc="http://schemas.openxmlformats.org/markup-compatibility/2006" xmlns:aink="http://schemas.microsoft.com/office/drawing/2016/ink" xmlns:am3d="http://schemas.microsoft.com/office/drawing/2017/model3d" xmlns:o="urn:schemas-microsoft-com:office:office" xmlns:oel="http://schemas.microsoft.com/office/2019/extlst" xmlns:r="http://schemas.openxmlformats.org/officeDocument/2006/relationships" xmlns:m="http://schemas.openxmlformats.org/officeDocument/2006/math" xmlns:v="urn:schemas-microsoft-com:vml" xmlns:wp14="http://schemas.microsoft.com/office/word/2010/wordprocessingDrawing" xmlns:wp="http://schemas.openxmlformats.org/drawingml/2006/wordprocessingDrawing" xmlns:w10="urn:schemas-microsoft-com:office:word" xmlns:w="http://schemas.openxmlformats.org/wordprocessingml/2006/main" xmlns:w14="http://schemas.microsoft.com/office/word/2010/wordml" xmlns:w15="http://schemas.microsoft.com/office/word/2012/wordml" xmlns:w16cex="http://schemas.microsoft.com/office/word/2018/wordml/cex" xmlns:w16cid="http://schemas.microsoft.com/office/word/2016/wordml/cid" xmlns:w16="http://schemas.microsoft.com/office/word/2018/wordml" xmlns:w16sdtdh="http://schemas.microsoft.com/office/word/2020/wordml/sdtdatahash" xmlns:w16se="http://schemas.microsoft.com/office/word/2015/wordml/symex" xmlns:wpg="http://schemas.microsoft.com/office/word/2010/wordprocessingGroup" xmlns:wpi="http://schemas.microsoft.com/office/word/2010/wordprocessingInk" xmlns:wne="http://schemas.microsoft.com/office/word/2006/wordml" xmlns:wps="http://schemas.microsoft.com/office/word/2010/wordprocessingShape" mc:Ignorable="w14 w15 w16se w16cid w16 w16cex w16sdtdh wp14">
   <w:endnote w:type="separator" w:id="-1">
     <w:p>
       <w:r>
@@ -4099,7 +6385,7 @@
 </file>
 
 <file path=word/footer1.xml><?xml version="1.0" encoding="utf-8"?>
-<w:ftr xmlns:wpc="http://schemas.microsoft.com/office/word/2010/wordprocessingCanvas" xmlns:cx="http://schemas.microsoft.com/office/drawing/2014/chartex" xmlns:cx1="http://schemas.microsoft.com/office/drawing/2015/9/8/chartex" xmlns:cx2="http://schemas.microsoft.com/office/drawing/2015/10/21/chartex" xmlns:cx3="http://schemas.microsoft.com/office/drawing/2016/5/9/chartex" xmlns:cx4="http://schemas.microsoft.com/office/drawing/2016/5/10/chartex" xmlns:cx5="http://schemas.microsoft.com/office/drawing/2016/5/11/chartex" xmlns:cx6="http://schemas.microsoft.com/office/drawing/2016/5/12/chartex" xmlns:cx7="http://schemas.microsoft.com/office/drawing/2016/5/13/chartex" xmlns:cx8="http://schemas.microsoft.com/office/drawing/2016/5/14/chartex" xmlns:mc="http://schemas.openxmlformats.org/markup-compatibility/2006" xmlns:aink="http://schemas.microsoft.com/office/drawing/2016/ink" xmlns:am3d="http://schemas.microsoft.com/office/drawing/2017/model3d" xmlns:o="urn:schemas-microsoft-com:office:office" xmlns:r="http://schemas.openxmlformats.org/officeDocument/2006/relationships" xmlns:m="http://schemas.openxmlformats.org/officeDocument/2006/math" xmlns:v="urn:schemas-microsoft-com:vml" xmlns:wp14="http://schemas.microsoft.com/office/word/2010/wordprocessingDrawing" xmlns:wp="http://schemas.openxmlformats.org/drawingml/2006/wordprocessingDrawing" xmlns:w10="urn:schemas-microsoft-com:office:word" xmlns:w="http://schemas.openxmlformats.org/wordprocessingml/2006/main" xmlns:w14="http://schemas.microsoft.com/office/word/2010/wordml" xmlns:w15="http://schemas.microsoft.com/office/word/2012/wordml" xmlns:w16cex="http://schemas.microsoft.com/office/word/2018/wordml/cex" xmlns:w16cid="http://schemas.microsoft.com/office/word/2016/wordml/cid" xmlns:w16="http://schemas.microsoft.com/office/word/2018/wordml" xmlns:w16sdtdh="http://schemas.microsoft.com/office/word/2020/wordml/sdtdatahash" xmlns:w16se="http://schemas.microsoft.com/office/word/2015/wordml/symex" xmlns:wpg="http://schemas.microsoft.com/office/word/2010/wordprocessingGroup" xmlns:wpi="http://schemas.microsoft.com/office/word/2010/wordprocessingInk" xmlns:wne="http://schemas.microsoft.com/office/word/2006/wordml" xmlns:wps="http://schemas.microsoft.com/office/word/2010/wordprocessingShape" mc:Ignorable="w14 w15 w16se w16cid w16 w16cex w16sdtdh wp14">
+<w:ftr xmlns:wpc="http://schemas.microsoft.com/office/word/2010/wordprocessingCanvas" xmlns:cx="http://schemas.microsoft.com/office/drawing/2014/chartex" xmlns:cx1="http://schemas.microsoft.com/office/drawing/2015/9/8/chartex" xmlns:cx2="http://schemas.microsoft.com/office/drawing/2015/10/21/chartex" xmlns:cx3="http://schemas.microsoft.com/office/drawing/2016/5/9/chartex" xmlns:cx4="http://schemas.microsoft.com/office/drawing/2016/5/10/chartex" xmlns:cx5="http://schemas.microsoft.com/office/drawing/2016/5/11/chartex" xmlns:cx6="http://schemas.microsoft.com/office/drawing/2016/5/12/chartex" xmlns:cx7="http://schemas.microsoft.com/office/drawing/2016/5/13/chartex" xmlns:cx8="http://schemas.microsoft.com/office/drawing/2016/5/14/chartex" xmlns:mc="http://schemas.openxmlformats.org/markup-compatibility/2006" xmlns:aink="http://schemas.microsoft.com/office/drawing/2016/ink" xmlns:am3d="http://schemas.microsoft.com/office/drawing/2017/model3d" xmlns:o="urn:schemas-microsoft-com:office:office" xmlns:oel="http://schemas.microsoft.com/office/2019/extlst" xmlns:r="http://schemas.openxmlformats.org/officeDocument/2006/relationships" xmlns:m="http://schemas.openxmlformats.org/officeDocument/2006/math" xmlns:v="urn:schemas-microsoft-com:vml" xmlns:wp14="http://schemas.microsoft.com/office/word/2010/wordprocessingDrawing" xmlns:wp="http://schemas.openxmlformats.org/drawingml/2006/wordprocessingDrawing" xmlns:w10="urn:schemas-microsoft-com:office:word" xmlns:w="http://schemas.openxmlformats.org/wordprocessingml/2006/main" xmlns:w14="http://schemas.microsoft.com/office/word/2010/wordml" xmlns:w15="http://schemas.microsoft.com/office/word/2012/wordml" xmlns:w16cex="http://schemas.microsoft.com/office/word/2018/wordml/cex" xmlns:w16cid="http://schemas.microsoft.com/office/word/2016/wordml/cid" xmlns:w16="http://schemas.microsoft.com/office/word/2018/wordml" xmlns:w16sdtdh="http://schemas.microsoft.com/office/word/2020/wordml/sdtdatahash" xmlns:w16se="http://schemas.microsoft.com/office/word/2015/wordml/symex" xmlns:wpg="http://schemas.microsoft.com/office/word/2010/wordprocessingGroup" xmlns:wpi="http://schemas.microsoft.com/office/word/2010/wordprocessingInk" xmlns:wne="http://schemas.microsoft.com/office/word/2006/wordml" xmlns:wps="http://schemas.microsoft.com/office/word/2010/wordprocessingShape" mc:Ignorable="w14 w15 w16se w16cid w16 w16cex w16sdtdh wp14">
   <w:p>
     <w:pPr>
       <w:pStyle w:val="Footer"/>
@@ -4109,7 +6395,7 @@
 </file>
 
 <file path=word/footer2.xml><?xml version="1.0" encoding="utf-8"?>
-<w:ftr xmlns:wpc="http://schemas.microsoft.com/office/word/2010/wordprocessingCanvas" xmlns:cx="http://schemas.microsoft.com/office/drawing/2014/chartex" xmlns:cx1="http://schemas.microsoft.com/office/drawing/2015/9/8/chartex" xmlns:cx2="http://schemas.microsoft.com/office/drawing/2015/10/21/chartex" xmlns:cx3="http://schemas.microsoft.com/office/drawing/2016/5/9/chartex" xmlns:cx4="http://schemas.microsoft.com/office/drawing/2016/5/10/chartex" xmlns:cx5="http://schemas.microsoft.com/office/drawing/2016/5/11/chartex" xmlns:cx6="http://schemas.microsoft.com/office/drawing/2016/5/12/chartex" xmlns:cx7="http://schemas.microsoft.com/office/drawing/2016/5/13/chartex" xmlns:cx8="http://schemas.microsoft.com/office/drawing/2016/5/14/chartex" xmlns:mc="http://schemas.openxmlformats.org/markup-compatibility/2006" xmlns:aink="http://schemas.microsoft.com/office/drawing/2016/ink" xmlns:am3d="http://schemas.microsoft.com/office/drawing/2017/model3d" xmlns:o="urn:schemas-microsoft-com:office:office" xmlns:r="http://schemas.openxmlformats.org/officeDocument/2006/relationships" xmlns:m="http://schemas.openxmlformats.org/officeDocument/2006/math" xmlns:v="urn:schemas-microsoft-com:vml" xmlns:wp14="http://schemas.microsoft.com/office/word/2010/wordprocessingDrawing" xmlns:wp="http://schemas.openxmlformats.org/drawingml/2006/wordprocessingDrawing" xmlns:w10="urn:schemas-microsoft-com:office:word" xmlns:w="http://schemas.openxmlformats.org/wordprocessingml/2006/main" xmlns:w14="http://schemas.microsoft.com/office/word/2010/wordml" xmlns:w15="http://schemas.microsoft.com/office/word/2012/wordml" xmlns:w16cex="http://schemas.microsoft.com/office/word/2018/wordml/cex" xmlns:w16cid="http://schemas.microsoft.com/office/word/2016/wordml/cid" xmlns:w16="http://schemas.microsoft.com/office/word/2018/wordml" xmlns:w16sdtdh="http://schemas.microsoft.com/office/word/2020/wordml/sdtdatahash" xmlns:w16se="http://schemas.microsoft.com/office/word/2015/wordml/symex" xmlns:wpg="http://schemas.microsoft.com/office/word/2010/wordprocessingGroup" xmlns:wpi="http://schemas.microsoft.com/office/word/2010/wordprocessingInk" xmlns:wne="http://schemas.microsoft.com/office/word/2006/wordml" xmlns:wps="http://schemas.microsoft.com/office/word/2010/wordprocessingShape" mc:Ignorable="w14 w15 w16se w16cid w16 w16cex w16sdtdh wp14">
+<w:ftr xmlns:wpc="http://schemas.microsoft.com/office/word/2010/wordprocessingCanvas" xmlns:cx="http://schemas.microsoft.com/office/drawing/2014/chartex" xmlns:cx1="http://schemas.microsoft.com/office/drawing/2015/9/8/chartex" xmlns:cx2="http://schemas.microsoft.com/office/drawing/2015/10/21/chartex" xmlns:cx3="http://schemas.microsoft.com/office/drawing/2016/5/9/chartex" xmlns:cx4="http://schemas.microsoft.com/office/drawing/2016/5/10/chartex" xmlns:cx5="http://schemas.microsoft.com/office/drawing/2016/5/11/chartex" xmlns:cx6="http://schemas.microsoft.com/office/drawing/2016/5/12/chartex" xmlns:cx7="http://schemas.microsoft.com/office/drawing/2016/5/13/chartex" xmlns:cx8="http://schemas.microsoft.com/office/drawing/2016/5/14/chartex" xmlns:mc="http://schemas.openxmlformats.org/markup-compatibility/2006" xmlns:aink="http://schemas.microsoft.com/office/drawing/2016/ink" xmlns:am3d="http://schemas.microsoft.com/office/drawing/2017/model3d" xmlns:o="urn:schemas-microsoft-com:office:office" xmlns:oel="http://schemas.microsoft.com/office/2019/extlst" xmlns:r="http://schemas.openxmlformats.org/officeDocument/2006/relationships" xmlns:m="http://schemas.openxmlformats.org/officeDocument/2006/math" xmlns:v="urn:schemas-microsoft-com:vml" xmlns:wp14="http://schemas.microsoft.com/office/word/2010/wordprocessingDrawing" xmlns:wp="http://schemas.openxmlformats.org/drawingml/2006/wordprocessingDrawing" xmlns:w10="urn:schemas-microsoft-com:office:word" xmlns:w="http://schemas.openxmlformats.org/wordprocessingml/2006/main" xmlns:w14="http://schemas.microsoft.com/office/word/2010/wordml" xmlns:w15="http://schemas.microsoft.com/office/word/2012/wordml" xmlns:w16cex="http://schemas.microsoft.com/office/word/2018/wordml/cex" xmlns:w16cid="http://schemas.microsoft.com/office/word/2016/wordml/cid" xmlns:w16="http://schemas.microsoft.com/office/word/2018/wordml" xmlns:w16sdtdh="http://schemas.microsoft.com/office/word/2020/wordml/sdtdatahash" xmlns:w16se="http://schemas.microsoft.com/office/word/2015/wordml/symex" xmlns:wpg="http://schemas.microsoft.com/office/word/2010/wordprocessingGroup" xmlns:wpi="http://schemas.microsoft.com/office/word/2010/wordprocessingInk" xmlns:wne="http://schemas.microsoft.com/office/word/2006/wordml" xmlns:wps="http://schemas.microsoft.com/office/word/2010/wordprocessingShape" mc:Ignorable="w14 w15 w16se w16cid w16 w16cex w16sdtdh wp14">
   <w:sdt>
     <w:sdtPr>
       <w:id w:val="-1309706245"/>
@@ -4305,15 +6591,89 @@
                 <w:sz w:val="20"/>
                 <w:szCs w:val="20"/>
               </w:rPr>
-              <w:t>% if judicial_officer.officer_type  ==  ‘Magistrate’ %}Magistrate Decision</w:t>
-            </w:r>
-            <w:r>
-              <w:rPr>
-                <w:rFonts w:ascii="Palatino Linotype" w:hAnsi="Palatino Linotype"/>
-                <w:sz w:val="20"/>
-                <w:szCs w:val="20"/>
-              </w:rPr>
-              <w:t>{% elif judicial_officer.officer_type == ‘Judge’ %}Final Judgment Entry{% endif %} {{ case_number }}</w:t>
+              <w:t xml:space="preserve">% if </w:t>
+            </w:r>
+            <w:proofErr w:type="spellStart"/>
+            <w:r>
+              <w:rPr>
+                <w:rFonts w:ascii="Palatino Linotype" w:hAnsi="Palatino Linotype"/>
+                <w:bCs/>
+                <w:sz w:val="20"/>
+                <w:szCs w:val="20"/>
+              </w:rPr>
+              <w:t>judicial_officer.officer_type</w:t>
+            </w:r>
+            <w:proofErr w:type="spellEnd"/>
+            <w:r>
+              <w:rPr>
+                <w:rFonts w:ascii="Palatino Linotype" w:hAnsi="Palatino Linotype"/>
+                <w:bCs/>
+                <w:sz w:val="20"/>
+                <w:szCs w:val="20"/>
+              </w:rPr>
+              <w:t xml:space="preserve">  ==  ‘Magistrate’ %}Magistrate Decision</w:t>
+            </w:r>
+            <w:r>
+              <w:rPr>
+                <w:rFonts w:ascii="Palatino Linotype" w:hAnsi="Palatino Linotype"/>
+                <w:sz w:val="20"/>
+                <w:szCs w:val="20"/>
+              </w:rPr>
+              <w:t xml:space="preserve">{% </w:t>
+            </w:r>
+            <w:proofErr w:type="spellStart"/>
+            <w:r>
+              <w:rPr>
+                <w:rFonts w:ascii="Palatino Linotype" w:hAnsi="Palatino Linotype"/>
+                <w:sz w:val="20"/>
+                <w:szCs w:val="20"/>
+              </w:rPr>
+              <w:t>elif</w:t>
+            </w:r>
+            <w:proofErr w:type="spellEnd"/>
+            <w:r>
+              <w:rPr>
+                <w:rFonts w:ascii="Palatino Linotype" w:hAnsi="Palatino Linotype"/>
+                <w:sz w:val="20"/>
+                <w:szCs w:val="20"/>
+              </w:rPr>
+              <w:t xml:space="preserve"> </w:t>
+            </w:r>
+            <w:proofErr w:type="spellStart"/>
+            <w:r>
+              <w:rPr>
+                <w:rFonts w:ascii="Palatino Linotype" w:hAnsi="Palatino Linotype"/>
+                <w:sz w:val="20"/>
+                <w:szCs w:val="20"/>
+              </w:rPr>
+              <w:t>judicial_officer.officer_type</w:t>
+            </w:r>
+            <w:proofErr w:type="spellEnd"/>
+            <w:r>
+              <w:rPr>
+                <w:rFonts w:ascii="Palatino Linotype" w:hAnsi="Palatino Linotype"/>
+                <w:sz w:val="20"/>
+                <w:szCs w:val="20"/>
+              </w:rPr>
+              <w:t xml:space="preserve"> == ‘Judge’ %}Final Judgment Entry{% endif %} {{ </w:t>
+            </w:r>
+            <w:proofErr w:type="spellStart"/>
+            <w:r>
+              <w:rPr>
+                <w:rFonts w:ascii="Palatino Linotype" w:hAnsi="Palatino Linotype"/>
+                <w:sz w:val="20"/>
+                <w:szCs w:val="20"/>
+              </w:rPr>
+              <w:t>case_number</w:t>
+            </w:r>
+            <w:proofErr w:type="spellEnd"/>
+            <w:r>
+              <w:rPr>
+                <w:rFonts w:ascii="Palatino Linotype" w:hAnsi="Palatino Linotype"/>
+                <w:sz w:val="20"/>
+                <w:szCs w:val="20"/>
+              </w:rPr>
+              <w:t xml:space="preserve"> }}</w:t>
             </w:r>
           </w:p>
           <w:p>
@@ -4352,7 +6712,7 @@
 </file>
 
 <file path=word/footer3.xml><?xml version="1.0" encoding="utf-8"?>
-<w:ftr xmlns:wpc="http://schemas.microsoft.com/office/word/2010/wordprocessingCanvas" xmlns:cx="http://schemas.microsoft.com/office/drawing/2014/chartex" xmlns:cx1="http://schemas.microsoft.com/office/drawing/2015/9/8/chartex" xmlns:cx2="http://schemas.microsoft.com/office/drawing/2015/10/21/chartex" xmlns:cx3="http://schemas.microsoft.com/office/drawing/2016/5/9/chartex" xmlns:cx4="http://schemas.microsoft.com/office/drawing/2016/5/10/chartex" xmlns:cx5="http://schemas.microsoft.com/office/drawing/2016/5/11/chartex" xmlns:cx6="http://schemas.microsoft.com/office/drawing/2016/5/12/chartex" xmlns:cx7="http://schemas.microsoft.com/office/drawing/2016/5/13/chartex" xmlns:cx8="http://schemas.microsoft.com/office/drawing/2016/5/14/chartex" xmlns:mc="http://schemas.openxmlformats.org/markup-compatibility/2006" xmlns:aink="http://schemas.microsoft.com/office/drawing/2016/ink" xmlns:am3d="http://schemas.microsoft.com/office/drawing/2017/model3d" xmlns:o="urn:schemas-microsoft-com:office:office" xmlns:r="http://schemas.openxmlformats.org/officeDocument/2006/relationships" xmlns:m="http://schemas.openxmlformats.org/officeDocument/2006/math" xmlns:v="urn:schemas-microsoft-com:vml" xmlns:wp14="http://schemas.microsoft.com/office/word/2010/wordprocessingDrawing" xmlns:wp="http://schemas.openxmlformats.org/drawingml/2006/wordprocessingDrawing" xmlns:w10="urn:schemas-microsoft-com:office:word" xmlns:w="http://schemas.openxmlformats.org/wordprocessingml/2006/main" xmlns:w14="http://schemas.microsoft.com/office/word/2010/wordml" xmlns:w15="http://schemas.microsoft.com/office/word/2012/wordml" xmlns:w16cex="http://schemas.microsoft.com/office/word/2018/wordml/cex" xmlns:w16cid="http://schemas.microsoft.com/office/word/2016/wordml/cid" xmlns:w16="http://schemas.microsoft.com/office/word/2018/wordml" xmlns:w16sdtdh="http://schemas.microsoft.com/office/word/2020/wordml/sdtdatahash" xmlns:w16se="http://schemas.microsoft.com/office/word/2015/wordml/symex" xmlns:wpg="http://schemas.microsoft.com/office/word/2010/wordprocessingGroup" xmlns:wpi="http://schemas.microsoft.com/office/word/2010/wordprocessingInk" xmlns:wne="http://schemas.microsoft.com/office/word/2006/wordml" xmlns:wps="http://schemas.microsoft.com/office/word/2010/wordprocessingShape" mc:Ignorable="w14 w15 w16se w16cid w16 w16cex w16sdtdh wp14">
+<w:ftr xmlns:wpc="http://schemas.microsoft.com/office/word/2010/wordprocessingCanvas" xmlns:cx="http://schemas.microsoft.com/office/drawing/2014/chartex" xmlns:cx1="http://schemas.microsoft.com/office/drawing/2015/9/8/chartex" xmlns:cx2="http://schemas.microsoft.com/office/drawing/2015/10/21/chartex" xmlns:cx3="http://schemas.microsoft.com/office/drawing/2016/5/9/chartex" xmlns:cx4="http://schemas.microsoft.com/office/drawing/2016/5/10/chartex" xmlns:cx5="http://schemas.microsoft.com/office/drawing/2016/5/11/chartex" xmlns:cx6="http://schemas.microsoft.com/office/drawing/2016/5/12/chartex" xmlns:cx7="http://schemas.microsoft.com/office/drawing/2016/5/13/chartex" xmlns:cx8="http://schemas.microsoft.com/office/drawing/2016/5/14/chartex" xmlns:mc="http://schemas.openxmlformats.org/markup-compatibility/2006" xmlns:aink="http://schemas.microsoft.com/office/drawing/2016/ink" xmlns:am3d="http://schemas.microsoft.com/office/drawing/2017/model3d" xmlns:o="urn:schemas-microsoft-com:office:office" xmlns:oel="http://schemas.microsoft.com/office/2019/extlst" xmlns:r="http://schemas.openxmlformats.org/officeDocument/2006/relationships" xmlns:m="http://schemas.openxmlformats.org/officeDocument/2006/math" xmlns:v="urn:schemas-microsoft-com:vml" xmlns:wp14="http://schemas.microsoft.com/office/word/2010/wordprocessingDrawing" xmlns:wp="http://schemas.openxmlformats.org/drawingml/2006/wordprocessingDrawing" xmlns:w10="urn:schemas-microsoft-com:office:word" xmlns:w="http://schemas.openxmlformats.org/wordprocessingml/2006/main" xmlns:w14="http://schemas.microsoft.com/office/word/2010/wordml" xmlns:w15="http://schemas.microsoft.com/office/word/2012/wordml" xmlns:w16cex="http://schemas.microsoft.com/office/word/2018/wordml/cex" xmlns:w16cid="http://schemas.microsoft.com/office/word/2016/wordml/cid" xmlns:w16="http://schemas.microsoft.com/office/word/2018/wordml" xmlns:w16sdtdh="http://schemas.microsoft.com/office/word/2020/wordml/sdtdatahash" xmlns:w16se="http://schemas.microsoft.com/office/word/2015/wordml/symex" xmlns:wpg="http://schemas.microsoft.com/office/word/2010/wordprocessingGroup" xmlns:wpi="http://schemas.microsoft.com/office/word/2010/wordprocessingInk" xmlns:wne="http://schemas.microsoft.com/office/word/2006/wordml" xmlns:wps="http://schemas.microsoft.com/office/word/2010/wordprocessingShape" mc:Ignorable="w14 w15 w16se w16cid w16 w16cex w16sdtdh wp14">
   <w:p>
     <w:pPr>
       <w:pStyle w:val="Footer"/>
@@ -4362,7 +6722,7 @@
 </file>
 
 <file path=word/footnotes.xml><?xml version="1.0" encoding="utf-8"?>
-<w:footnotes xmlns:wpc="http://schemas.microsoft.com/office/word/2010/wordprocessingCanvas" xmlns:cx="http://schemas.microsoft.com/office/drawing/2014/chartex" xmlns:cx1="http://schemas.microsoft.com/office/drawing/2015/9/8/chartex" xmlns:cx2="http://schemas.microsoft.com/office/drawing/2015/10/21/chartex" xmlns:cx3="http://schemas.microsoft.com/office/drawing/2016/5/9/chartex" xmlns:cx4="http://schemas.microsoft.com/office/drawing/2016/5/10/chartex" xmlns:cx5="http://schemas.microsoft.com/office/drawing/2016/5/11/chartex" xmlns:cx6="http://schemas.microsoft.com/office/drawing/2016/5/12/chartex" xmlns:cx7="http://schemas.microsoft.com/office/drawing/2016/5/13/chartex" xmlns:cx8="http://schemas.microsoft.com/office/drawing/2016/5/14/chartex" xmlns:mc="http://schemas.openxmlformats.org/markup-compatibility/2006" xmlns:aink="http://schemas.microsoft.com/office/drawing/2016/ink" xmlns:am3d="http://schemas.microsoft.com/office/drawing/2017/model3d" xmlns:o="urn:schemas-microsoft-com:office:office" xmlns:r="http://schemas.openxmlformats.org/officeDocument/2006/relationships" xmlns:m="http://schemas.openxmlformats.org/officeDocument/2006/math" xmlns:v="urn:schemas-microsoft-com:vml" xmlns:wp14="http://schemas.microsoft.com/office/word/2010/wordprocessingDrawing" xmlns:wp="http://schemas.openxmlformats.org/drawingml/2006/wordprocessingDrawing" xmlns:w10="urn:schemas-microsoft-com:office:word" xmlns:w="http://schemas.openxmlformats.org/wordprocessingml/2006/main" xmlns:w14="http://schemas.microsoft.com/office/word/2010/wordml" xmlns:w15="http://schemas.microsoft.com/office/word/2012/wordml" xmlns:w16cex="http://schemas.microsoft.com/office/word/2018/wordml/cex" xmlns:w16cid="http://schemas.microsoft.com/office/word/2016/wordml/cid" xmlns:w16="http://schemas.microsoft.com/office/word/2018/wordml" xmlns:w16sdtdh="http://schemas.microsoft.com/office/word/2020/wordml/sdtdatahash" xmlns:w16se="http://schemas.microsoft.com/office/word/2015/wordml/symex" xmlns:wpg="http://schemas.microsoft.com/office/word/2010/wordprocessingGroup" xmlns:wpi="http://schemas.microsoft.com/office/word/2010/wordprocessingInk" xmlns:wne="http://schemas.microsoft.com/office/word/2006/wordml" xmlns:wps="http://schemas.microsoft.com/office/word/2010/wordprocessingShape" mc:Ignorable="w14 w15 w16se w16cid w16 w16cex w16sdtdh wp14">
+<w:footnotes xmlns:wpc="http://schemas.microsoft.com/office/word/2010/wordprocessingCanvas" xmlns:cx="http://schemas.microsoft.com/office/drawing/2014/chartex" xmlns:cx1="http://schemas.microsoft.com/office/drawing/2015/9/8/chartex" xmlns:cx2="http://schemas.microsoft.com/office/drawing/2015/10/21/chartex" xmlns:cx3="http://schemas.microsoft.com/office/drawing/2016/5/9/chartex" xmlns:cx4="http://schemas.microsoft.com/office/drawing/2016/5/10/chartex" xmlns:cx5="http://schemas.microsoft.com/office/drawing/2016/5/11/chartex" xmlns:cx6="http://schemas.microsoft.com/office/drawing/2016/5/12/chartex" xmlns:cx7="http://schemas.microsoft.com/office/drawing/2016/5/13/chartex" xmlns:cx8="http://schemas.microsoft.com/office/drawing/2016/5/14/chartex" xmlns:mc="http://schemas.openxmlformats.org/markup-compatibility/2006" xmlns:aink="http://schemas.microsoft.com/office/drawing/2016/ink" xmlns:am3d="http://schemas.microsoft.com/office/drawing/2017/model3d" xmlns:o="urn:schemas-microsoft-com:office:office" xmlns:oel="http://schemas.microsoft.com/office/2019/extlst" xmlns:r="http://schemas.openxmlformats.org/officeDocument/2006/relationships" xmlns:m="http://schemas.openxmlformats.org/officeDocument/2006/math" xmlns:v="urn:schemas-microsoft-com:vml" xmlns:wp14="http://schemas.microsoft.com/office/word/2010/wordprocessingDrawing" xmlns:wp="http://schemas.openxmlformats.org/drawingml/2006/wordprocessingDrawing" xmlns:w10="urn:schemas-microsoft-com:office:word" xmlns:w="http://schemas.openxmlformats.org/wordprocessingml/2006/main" xmlns:w14="http://schemas.microsoft.com/office/word/2010/wordml" xmlns:w15="http://schemas.microsoft.com/office/word/2012/wordml" xmlns:w16cex="http://schemas.microsoft.com/office/word/2018/wordml/cex" xmlns:w16cid="http://schemas.microsoft.com/office/word/2016/wordml/cid" xmlns:w16="http://schemas.microsoft.com/office/word/2018/wordml" xmlns:w16sdtdh="http://schemas.microsoft.com/office/word/2020/wordml/sdtdatahash" xmlns:w16se="http://schemas.microsoft.com/office/word/2015/wordml/symex" xmlns:wpg="http://schemas.microsoft.com/office/word/2010/wordprocessingGroup" xmlns:wpi="http://schemas.microsoft.com/office/word/2010/wordprocessingInk" xmlns:wne="http://schemas.microsoft.com/office/word/2006/wordml" xmlns:wps="http://schemas.microsoft.com/office/word/2010/wordprocessingShape" mc:Ignorable="w14 w15 w16se w16cid w16 w16cex w16sdtdh wp14">
   <w:footnote w:type="separator" w:id="-1">
     <w:p>
       <w:r>
@@ -4381,7 +6741,7 @@
 </file>
 
 <file path=word/header1.xml><?xml version="1.0" encoding="utf-8"?>
-<w:hdr xmlns:wpc="http://schemas.microsoft.com/office/word/2010/wordprocessingCanvas" xmlns:cx="http://schemas.microsoft.com/office/drawing/2014/chartex" xmlns:cx1="http://schemas.microsoft.com/office/drawing/2015/9/8/chartex" xmlns:cx2="http://schemas.microsoft.com/office/drawing/2015/10/21/chartex" xmlns:cx3="http://schemas.microsoft.com/office/drawing/2016/5/9/chartex" xmlns:cx4="http://schemas.microsoft.com/office/drawing/2016/5/10/chartex" xmlns:cx5="http://schemas.microsoft.com/office/drawing/2016/5/11/chartex" xmlns:cx6="http://schemas.microsoft.com/office/drawing/2016/5/12/chartex" xmlns:cx7="http://schemas.microsoft.com/office/drawing/2016/5/13/chartex" xmlns:cx8="http://schemas.microsoft.com/office/drawing/2016/5/14/chartex" xmlns:mc="http://schemas.openxmlformats.org/markup-compatibility/2006" xmlns:aink="http://schemas.microsoft.com/office/drawing/2016/ink" xmlns:am3d="http://schemas.microsoft.com/office/drawing/2017/model3d" xmlns:o="urn:schemas-microsoft-com:office:office" xmlns:r="http://schemas.openxmlformats.org/officeDocument/2006/relationships" xmlns:m="http://schemas.openxmlformats.org/officeDocument/2006/math" xmlns:v="urn:schemas-microsoft-com:vml" xmlns:wp14="http://schemas.microsoft.com/office/word/2010/wordprocessingDrawing" xmlns:wp="http://schemas.openxmlformats.org/drawingml/2006/wordprocessingDrawing" xmlns:w10="urn:schemas-microsoft-com:office:word" xmlns:w="http://schemas.openxmlformats.org/wordprocessingml/2006/main" xmlns:w14="http://schemas.microsoft.com/office/word/2010/wordml" xmlns:w15="http://schemas.microsoft.com/office/word/2012/wordml" xmlns:w16cex="http://schemas.microsoft.com/office/word/2018/wordml/cex" xmlns:w16cid="http://schemas.microsoft.com/office/word/2016/wordml/cid" xmlns:w16="http://schemas.microsoft.com/office/word/2018/wordml" xmlns:w16sdtdh="http://schemas.microsoft.com/office/word/2020/wordml/sdtdatahash" xmlns:w16se="http://schemas.microsoft.com/office/word/2015/wordml/symex" xmlns:wpg="http://schemas.microsoft.com/office/word/2010/wordprocessingGroup" xmlns:wpi="http://schemas.microsoft.com/office/word/2010/wordprocessingInk" xmlns:wne="http://schemas.microsoft.com/office/word/2006/wordml" xmlns:wps="http://schemas.microsoft.com/office/word/2010/wordprocessingShape" mc:Ignorable="w14 w15 w16se w16cid w16 w16cex w16sdtdh wp14">
+<w:hdr xmlns:wpc="http://schemas.microsoft.com/office/word/2010/wordprocessingCanvas" xmlns:cx="http://schemas.microsoft.com/office/drawing/2014/chartex" xmlns:cx1="http://schemas.microsoft.com/office/drawing/2015/9/8/chartex" xmlns:cx2="http://schemas.microsoft.com/office/drawing/2015/10/21/chartex" xmlns:cx3="http://schemas.microsoft.com/office/drawing/2016/5/9/chartex" xmlns:cx4="http://schemas.microsoft.com/office/drawing/2016/5/10/chartex" xmlns:cx5="http://schemas.microsoft.com/office/drawing/2016/5/11/chartex" xmlns:cx6="http://schemas.microsoft.com/office/drawing/2016/5/12/chartex" xmlns:cx7="http://schemas.microsoft.com/office/drawing/2016/5/13/chartex" xmlns:cx8="http://schemas.microsoft.com/office/drawing/2016/5/14/chartex" xmlns:mc="http://schemas.openxmlformats.org/markup-compatibility/2006" xmlns:aink="http://schemas.microsoft.com/office/drawing/2016/ink" xmlns:am3d="http://schemas.microsoft.com/office/drawing/2017/model3d" xmlns:o="urn:schemas-microsoft-com:office:office" xmlns:oel="http://schemas.microsoft.com/office/2019/extlst" xmlns:r="http://schemas.openxmlformats.org/officeDocument/2006/relationships" xmlns:m="http://schemas.openxmlformats.org/officeDocument/2006/math" xmlns:v="urn:schemas-microsoft-com:vml" xmlns:wp14="http://schemas.microsoft.com/office/word/2010/wordprocessingDrawing" xmlns:wp="http://schemas.openxmlformats.org/drawingml/2006/wordprocessingDrawing" xmlns:w10="urn:schemas-microsoft-com:office:word" xmlns:w="http://schemas.openxmlformats.org/wordprocessingml/2006/main" xmlns:w14="http://schemas.microsoft.com/office/word/2010/wordml" xmlns:w15="http://schemas.microsoft.com/office/word/2012/wordml" xmlns:w16cex="http://schemas.microsoft.com/office/word/2018/wordml/cex" xmlns:w16cid="http://schemas.microsoft.com/office/word/2016/wordml/cid" xmlns:w16="http://schemas.microsoft.com/office/word/2018/wordml" xmlns:w16sdtdh="http://schemas.microsoft.com/office/word/2020/wordml/sdtdatahash" xmlns:w16se="http://schemas.microsoft.com/office/word/2015/wordml/symex" xmlns:wpg="http://schemas.microsoft.com/office/word/2010/wordprocessingGroup" xmlns:wpi="http://schemas.microsoft.com/office/word/2010/wordprocessingInk" xmlns:wne="http://schemas.microsoft.com/office/word/2006/wordml" xmlns:wps="http://schemas.microsoft.com/office/word/2010/wordprocessingShape" mc:Ignorable="w14 w15 w16se w16cid w16 w16cex w16sdtdh wp14">
   <w:p>
     <w:pPr>
       <w:pStyle w:val="Header"/>
@@ -4391,7 +6751,7 @@
 </file>
 
 <file path=word/header2.xml><?xml version="1.0" encoding="utf-8"?>
-<w:hdr xmlns:wpc="http://schemas.microsoft.com/office/word/2010/wordprocessingCanvas" xmlns:cx="http://schemas.microsoft.com/office/drawing/2014/chartex" xmlns:cx1="http://schemas.microsoft.com/office/drawing/2015/9/8/chartex" xmlns:cx2="http://schemas.microsoft.com/office/drawing/2015/10/21/chartex" xmlns:cx3="http://schemas.microsoft.com/office/drawing/2016/5/9/chartex" xmlns:cx4="http://schemas.microsoft.com/office/drawing/2016/5/10/chartex" xmlns:cx5="http://schemas.microsoft.com/office/drawing/2016/5/11/chartex" xmlns:cx6="http://schemas.microsoft.com/office/drawing/2016/5/12/chartex" xmlns:cx7="http://schemas.microsoft.com/office/drawing/2016/5/13/chartex" xmlns:cx8="http://schemas.microsoft.com/office/drawing/2016/5/14/chartex" xmlns:mc="http://schemas.openxmlformats.org/markup-compatibility/2006" xmlns:aink="http://schemas.microsoft.com/office/drawing/2016/ink" xmlns:am3d="http://schemas.microsoft.com/office/drawing/2017/model3d" xmlns:o="urn:schemas-microsoft-com:office:office" xmlns:r="http://schemas.openxmlformats.org/officeDocument/2006/relationships" xmlns:m="http://schemas.openxmlformats.org/officeDocument/2006/math" xmlns:v="urn:schemas-microsoft-com:vml" xmlns:wp14="http://schemas.microsoft.com/office/word/2010/wordprocessingDrawing" xmlns:wp="http://schemas.openxmlformats.org/drawingml/2006/wordprocessingDrawing" xmlns:w10="urn:schemas-microsoft-com:office:word" xmlns:w="http://schemas.openxmlformats.org/wordprocessingml/2006/main" xmlns:w14="http://schemas.microsoft.com/office/word/2010/wordml" xmlns:w15="http://schemas.microsoft.com/office/word/2012/wordml" xmlns:w16cex="http://schemas.microsoft.com/office/word/2018/wordml/cex" xmlns:w16cid="http://schemas.microsoft.com/office/word/2016/wordml/cid" xmlns:w16="http://schemas.microsoft.com/office/word/2018/wordml" xmlns:w16sdtdh="http://schemas.microsoft.com/office/word/2020/wordml/sdtdatahash" xmlns:w16se="http://schemas.microsoft.com/office/word/2015/wordml/symex" xmlns:wpg="http://schemas.microsoft.com/office/word/2010/wordprocessingGroup" xmlns:wpi="http://schemas.microsoft.com/office/word/2010/wordprocessingInk" xmlns:wne="http://schemas.microsoft.com/office/word/2006/wordml" xmlns:wps="http://schemas.microsoft.com/office/word/2010/wordprocessingShape" mc:Ignorable="w14 w15 w16se w16cid w16 w16cex w16sdtdh wp14">
+<w:hdr xmlns:wpc="http://schemas.microsoft.com/office/word/2010/wordprocessingCanvas" xmlns:cx="http://schemas.microsoft.com/office/drawing/2014/chartex" xmlns:cx1="http://schemas.microsoft.com/office/drawing/2015/9/8/chartex" xmlns:cx2="http://schemas.microsoft.com/office/drawing/2015/10/21/chartex" xmlns:cx3="http://schemas.microsoft.com/office/drawing/2016/5/9/chartex" xmlns:cx4="http://schemas.microsoft.com/office/drawing/2016/5/10/chartex" xmlns:cx5="http://schemas.microsoft.com/office/drawing/2016/5/11/chartex" xmlns:cx6="http://schemas.microsoft.com/office/drawing/2016/5/12/chartex" xmlns:cx7="http://schemas.microsoft.com/office/drawing/2016/5/13/chartex" xmlns:cx8="http://schemas.microsoft.com/office/drawing/2016/5/14/chartex" xmlns:mc="http://schemas.openxmlformats.org/markup-compatibility/2006" xmlns:aink="http://schemas.microsoft.com/office/drawing/2016/ink" xmlns:am3d="http://schemas.microsoft.com/office/drawing/2017/model3d" xmlns:o="urn:schemas-microsoft-com:office:office" xmlns:oel="http://schemas.microsoft.com/office/2019/extlst" xmlns:r="http://schemas.openxmlformats.org/officeDocument/2006/relationships" xmlns:m="http://schemas.openxmlformats.org/officeDocument/2006/math" xmlns:v="urn:schemas-microsoft-com:vml" xmlns:wp14="http://schemas.microsoft.com/office/word/2010/wordprocessingDrawing" xmlns:wp="http://schemas.openxmlformats.org/drawingml/2006/wordprocessingDrawing" xmlns:w10="urn:schemas-microsoft-com:office:word" xmlns:w="http://schemas.openxmlformats.org/wordprocessingml/2006/main" xmlns:w14="http://schemas.microsoft.com/office/word/2010/wordml" xmlns:w15="http://schemas.microsoft.com/office/word/2012/wordml" xmlns:w16cex="http://schemas.microsoft.com/office/word/2018/wordml/cex" xmlns:w16cid="http://schemas.microsoft.com/office/word/2016/wordml/cid" xmlns:w16="http://schemas.microsoft.com/office/word/2018/wordml" xmlns:w16sdtdh="http://schemas.microsoft.com/office/word/2020/wordml/sdtdatahash" xmlns:w16se="http://schemas.microsoft.com/office/word/2015/wordml/symex" xmlns:wpg="http://schemas.microsoft.com/office/word/2010/wordprocessingGroup" xmlns:wpi="http://schemas.microsoft.com/office/word/2010/wordprocessingInk" xmlns:wne="http://schemas.microsoft.com/office/word/2006/wordml" xmlns:wps="http://schemas.microsoft.com/office/word/2010/wordprocessingShape" mc:Ignorable="w14 w15 w16se w16cid w16 w16cex w16sdtdh wp14">
   <w:p>
     <w:pPr>
       <w:pStyle w:val="Header"/>
@@ -4415,7 +6775,7 @@
 </file>
 
 <file path=word/header3.xml><?xml version="1.0" encoding="utf-8"?>
-<w:hdr xmlns:wpc="http://schemas.microsoft.com/office/word/2010/wordprocessingCanvas" xmlns:cx="http://schemas.microsoft.com/office/drawing/2014/chartex" xmlns:cx1="http://schemas.microsoft.com/office/drawing/2015/9/8/chartex" xmlns:cx2="http://schemas.microsoft.com/office/drawing/2015/10/21/chartex" xmlns:cx3="http://schemas.microsoft.com/office/drawing/2016/5/9/chartex" xmlns:cx4="http://schemas.microsoft.com/office/drawing/2016/5/10/chartex" xmlns:cx5="http://schemas.microsoft.com/office/drawing/2016/5/11/chartex" xmlns:cx6="http://schemas.microsoft.com/office/drawing/2016/5/12/chartex" xmlns:cx7="http://schemas.microsoft.com/office/drawing/2016/5/13/chartex" xmlns:cx8="http://schemas.microsoft.com/office/drawing/2016/5/14/chartex" xmlns:mc="http://schemas.openxmlformats.org/markup-compatibility/2006" xmlns:aink="http://schemas.microsoft.com/office/drawing/2016/ink" xmlns:am3d="http://schemas.microsoft.com/office/drawing/2017/model3d" xmlns:o="urn:schemas-microsoft-com:office:office" xmlns:r="http://schemas.openxmlformats.org/officeDocument/2006/relationships" xmlns:m="http://schemas.openxmlformats.org/officeDocument/2006/math" xmlns:v="urn:schemas-microsoft-com:vml" xmlns:wp14="http://schemas.microsoft.com/office/word/2010/wordprocessingDrawing" xmlns:wp="http://schemas.openxmlformats.org/drawingml/2006/wordprocessingDrawing" xmlns:w10="urn:schemas-microsoft-com:office:word" xmlns:w="http://schemas.openxmlformats.org/wordprocessingml/2006/main" xmlns:w14="http://schemas.microsoft.com/office/word/2010/wordml" xmlns:w15="http://schemas.microsoft.com/office/word/2012/wordml" xmlns:w16cex="http://schemas.microsoft.com/office/word/2018/wordml/cex" xmlns:w16cid="http://schemas.microsoft.com/office/word/2016/wordml/cid" xmlns:w16="http://schemas.microsoft.com/office/word/2018/wordml" xmlns:w16sdtdh="http://schemas.microsoft.com/office/word/2020/wordml/sdtdatahash" xmlns:w16se="http://schemas.microsoft.com/office/word/2015/wordml/symex" xmlns:wpg="http://schemas.microsoft.com/office/word/2010/wordprocessingGroup" xmlns:wpi="http://schemas.microsoft.com/office/word/2010/wordprocessingInk" xmlns:wne="http://schemas.microsoft.com/office/word/2006/wordml" xmlns:wps="http://schemas.microsoft.com/office/word/2010/wordprocessingShape" mc:Ignorable="w14 w15 w16se w16cid w16 w16cex w16sdtdh wp14">
+<w:hdr xmlns:wpc="http://schemas.microsoft.com/office/word/2010/wordprocessingCanvas" xmlns:cx="http://schemas.microsoft.com/office/drawing/2014/chartex" xmlns:cx1="http://schemas.microsoft.com/office/drawing/2015/9/8/chartex" xmlns:cx2="http://schemas.microsoft.com/office/drawing/2015/10/21/chartex" xmlns:cx3="http://schemas.microsoft.com/office/drawing/2016/5/9/chartex" xmlns:cx4="http://schemas.microsoft.com/office/drawing/2016/5/10/chartex" xmlns:cx5="http://schemas.microsoft.com/office/drawing/2016/5/11/chartex" xmlns:cx6="http://schemas.microsoft.com/office/drawing/2016/5/12/chartex" xmlns:cx7="http://schemas.microsoft.com/office/drawing/2016/5/13/chartex" xmlns:cx8="http://schemas.microsoft.com/office/drawing/2016/5/14/chartex" xmlns:mc="http://schemas.openxmlformats.org/markup-compatibility/2006" xmlns:aink="http://schemas.microsoft.com/office/drawing/2016/ink" xmlns:am3d="http://schemas.microsoft.com/office/drawing/2017/model3d" xmlns:o="urn:schemas-microsoft-com:office:office" xmlns:oel="http://schemas.microsoft.com/office/2019/extlst" xmlns:r="http://schemas.openxmlformats.org/officeDocument/2006/relationships" xmlns:m="http://schemas.openxmlformats.org/officeDocument/2006/math" xmlns:v="urn:schemas-microsoft-com:vml" xmlns:wp14="http://schemas.microsoft.com/office/word/2010/wordprocessingDrawing" xmlns:wp="http://schemas.openxmlformats.org/drawingml/2006/wordprocessingDrawing" xmlns:w10="urn:schemas-microsoft-com:office:word" xmlns:w="http://schemas.openxmlformats.org/wordprocessingml/2006/main" xmlns:w14="http://schemas.microsoft.com/office/word/2010/wordml" xmlns:w15="http://schemas.microsoft.com/office/word/2012/wordml" xmlns:w16cex="http://schemas.microsoft.com/office/word/2018/wordml/cex" xmlns:w16cid="http://schemas.microsoft.com/office/word/2016/wordml/cid" xmlns:w16="http://schemas.microsoft.com/office/word/2018/wordml" xmlns:w16sdtdh="http://schemas.microsoft.com/office/word/2020/wordml/sdtdatahash" xmlns:w16se="http://schemas.microsoft.com/office/word/2015/wordml/symex" xmlns:wpg="http://schemas.microsoft.com/office/word/2010/wordprocessingGroup" xmlns:wpi="http://schemas.microsoft.com/office/word/2010/wordprocessingInk" xmlns:wne="http://schemas.microsoft.com/office/word/2006/wordml" xmlns:wps="http://schemas.microsoft.com/office/word/2010/wordprocessingShape" mc:Ignorable="w14 w15 w16se w16cid w16 w16cex w16sdtdh wp14">
   <w:p>
     <w:pPr>
       <w:pStyle w:val="Header"/>
@@ -4425,7 +6785,7 @@
 </file>
 
 <file path=word/numbering.xml><?xml version="1.0" encoding="utf-8"?>
-<w:numbering xmlns:wpc="http://schemas.microsoft.com/office/word/2010/wordprocessingCanvas" xmlns:cx="http://schemas.microsoft.com/office/drawing/2014/chartex" xmlns:cx1="http://schemas.microsoft.com/office/drawing/2015/9/8/chartex" xmlns:cx2="http://schemas.microsoft.com/office/drawing/2015/10/21/chartex" xmlns:cx3="http://schemas.microsoft.com/office/drawing/2016/5/9/chartex" xmlns:cx4="http://schemas.microsoft.com/office/drawing/2016/5/10/chartex" xmlns:cx5="http://schemas.microsoft.com/office/drawing/2016/5/11/chartex" xmlns:cx6="http://schemas.microsoft.com/office/drawing/2016/5/12/chartex" xmlns:cx7="http://schemas.microsoft.com/office/drawing/2016/5/13/chartex" xmlns:cx8="http://schemas.microsoft.com/office/drawing/2016/5/14/chartex" xmlns:mc="http://schemas.openxmlformats.org/markup-compatibility/2006" xmlns:aink="http://schemas.microsoft.com/office/drawing/2016/ink" xmlns:am3d="http://schemas.microsoft.com/office/drawing/2017/model3d" xmlns:o="urn:schemas-microsoft-com:office:office" xmlns:r="http://schemas.openxmlformats.org/officeDocument/2006/relationships" xmlns:m="http://schemas.openxmlformats.org/officeDocument/2006/math" xmlns:v="urn:schemas-microsoft-com:vml" xmlns:wp14="http://schemas.microsoft.com/office/word/2010/wordprocessingDrawing" xmlns:wp="http://schemas.openxmlformats.org/drawingml/2006/wordprocessingDrawing" xmlns:w10="urn:schemas-microsoft-com:office:word" xmlns:w="http://schemas.openxmlformats.org/wordprocessingml/2006/main" xmlns:w14="http://schemas.microsoft.com/office/word/2010/wordml" xmlns:w15="http://schemas.microsoft.com/office/word/2012/wordml" xmlns:w16cex="http://schemas.microsoft.com/office/word/2018/wordml/cex" xmlns:w16cid="http://schemas.microsoft.com/office/word/2016/wordml/cid" xmlns:w16="http://schemas.microsoft.com/office/word/2018/wordml" xmlns:w16sdtdh="http://schemas.microsoft.com/office/word/2020/wordml/sdtdatahash" xmlns:w16se="http://schemas.microsoft.com/office/word/2015/wordml/symex" xmlns:wpg="http://schemas.microsoft.com/office/word/2010/wordprocessingGroup" xmlns:wpi="http://schemas.microsoft.com/office/word/2010/wordprocessingInk" xmlns:wne="http://schemas.microsoft.com/office/word/2006/wordml" xmlns:wps="http://schemas.microsoft.com/office/word/2010/wordprocessingShape" mc:Ignorable="w14 w15 w16se w16cid w16 w16cex w16sdtdh wp14">
+<w:numbering xmlns:wpc="http://schemas.microsoft.com/office/word/2010/wordprocessingCanvas" xmlns:cx="http://schemas.microsoft.com/office/drawing/2014/chartex" xmlns:cx1="http://schemas.microsoft.com/office/drawing/2015/9/8/chartex" xmlns:cx2="http://schemas.microsoft.com/office/drawing/2015/10/21/chartex" xmlns:cx3="http://schemas.microsoft.com/office/drawing/2016/5/9/chartex" xmlns:cx4="http://schemas.microsoft.com/office/drawing/2016/5/10/chartex" xmlns:cx5="http://schemas.microsoft.com/office/drawing/2016/5/11/chartex" xmlns:cx6="http://schemas.microsoft.com/office/drawing/2016/5/12/chartex" xmlns:cx7="http://schemas.microsoft.com/office/drawing/2016/5/13/chartex" xmlns:cx8="http://schemas.microsoft.com/office/drawing/2016/5/14/chartex" xmlns:mc="http://schemas.openxmlformats.org/markup-compatibility/2006" xmlns:aink="http://schemas.microsoft.com/office/drawing/2016/ink" xmlns:am3d="http://schemas.microsoft.com/office/drawing/2017/model3d" xmlns:o="urn:schemas-microsoft-com:office:office" xmlns:oel="http://schemas.microsoft.com/office/2019/extlst" xmlns:r="http://schemas.openxmlformats.org/officeDocument/2006/relationships" xmlns:m="http://schemas.openxmlformats.org/officeDocument/2006/math" xmlns:v="urn:schemas-microsoft-com:vml" xmlns:wp14="http://schemas.microsoft.com/office/word/2010/wordprocessingDrawing" xmlns:wp="http://schemas.openxmlformats.org/drawingml/2006/wordprocessingDrawing" xmlns:w10="urn:schemas-microsoft-com:office:word" xmlns:w="http://schemas.openxmlformats.org/wordprocessingml/2006/main" xmlns:w14="http://schemas.microsoft.com/office/word/2010/wordml" xmlns:w15="http://schemas.microsoft.com/office/word/2012/wordml" xmlns:w16cex="http://schemas.microsoft.com/office/word/2018/wordml/cex" xmlns:w16cid="http://schemas.microsoft.com/office/word/2016/wordml/cid" xmlns:w16="http://schemas.microsoft.com/office/word/2018/wordml" xmlns:w16sdtdh="http://schemas.microsoft.com/office/word/2020/wordml/sdtdatahash" xmlns:w16se="http://schemas.microsoft.com/office/word/2015/wordml/symex" xmlns:wpg="http://schemas.microsoft.com/office/word/2010/wordprocessingGroup" xmlns:wpi="http://schemas.microsoft.com/office/word/2010/wordprocessingInk" xmlns:wne="http://schemas.microsoft.com/office/word/2006/wordml" xmlns:wps="http://schemas.microsoft.com/office/word/2010/wordprocessingShape" mc:Ignorable="w14 w15 w16se w16cid w16 w16cex w16sdtdh wp14">
   <w:abstractNum w:abstractNumId="0" w15:restartNumberingAfterBreak="0">
     <w:nsid w:val="08B2501C"/>
     <w:multiLevelType w:val="hybridMultilevel"/>
@@ -4539,7 +6899,7 @@
       </w:rPr>
     </w:lvl>
   </w:abstractNum>
-  <w:num w:numId="1">
+  <w:num w:numId="1" w16cid:durableId="1724864755">
     <w:abstractNumId w:val="0"/>
   </w:num>
 </w:numbering>

</xml_diff>